<commit_message>
After adding first Alluxio info
</commit_message>
<xml_diff>
--- a/StonehouseAssignment4.docx
+++ b/StonehouseAssignment4.docx
@@ -157,12 +157,14 @@
         </w:rPr>
         <w:t xml:space="preserve"> </w:t>
       </w:r>
+      <w:proofErr w:type="spellStart"/>
       <w:r>
         <w:rPr>
           <w:color w:val="353535"/>
         </w:rPr>
         <w:t>Gortcheva</w:t>
       </w:r>
+      <w:proofErr w:type="spellEnd"/>
       <w:r>
         <w:rPr>
           <w:color w:val="353535"/>
@@ -233,7 +235,15 @@
         <w:t xml:space="preserve">The analysis for this question is based on heating, ventilation and air conditioning (HVAC) data.  </w:t>
       </w:r>
       <w:r>
-        <w:t>Details of the data are at Mehrotra (2016).</w:t>
+        <w:t xml:space="preserve">Details of the data are at </w:t>
+      </w:r>
+      <w:proofErr w:type="spellStart"/>
+      <w:r>
+        <w:t>Mehrotra</w:t>
+      </w:r>
+      <w:proofErr w:type="spellEnd"/>
+      <w:r>
+        <w:t xml:space="preserve"> (2016).</w:t>
       </w:r>
       <w:r>
         <w:t xml:space="preserve">  </w:t>
@@ -242,21 +252,63 @@
         <w:t xml:space="preserve">The variables in the data are </w:t>
       </w:r>
       <w:r>
-        <w:t>Date, Time, TargetTemp, ActualTemp, Sy</w:t>
-      </w:r>
-      <w:r>
-        <w:t xml:space="preserve">stem, SystemAge, and BuildingID.  The goal of analyzing the data is to develop a model </w:t>
-      </w:r>
-    </w:p>
-    <w:p>
-      <w:r>
-        <w:t>Using the IBM Bluemix Spark application, data was read in</w:t>
-      </w:r>
-      <w:r>
-        <w:t>.</w:t>
-      </w:r>
-    </w:p>
-    <w:p/>
+        <w:t xml:space="preserve">Date, Time, </w:t>
+      </w:r>
+      <w:proofErr w:type="spellStart"/>
+      <w:r>
+        <w:t>TargetTemp</w:t>
+      </w:r>
+      <w:proofErr w:type="spellEnd"/>
+      <w:r>
+        <w:t xml:space="preserve">, </w:t>
+      </w:r>
+      <w:proofErr w:type="spellStart"/>
+      <w:r>
+        <w:t>ActualTemp</w:t>
+      </w:r>
+      <w:proofErr w:type="spellEnd"/>
+      <w:r>
+        <w:t>, Sy</w:t>
+      </w:r>
+      <w:r>
+        <w:t xml:space="preserve">stem, </w:t>
+      </w:r>
+      <w:proofErr w:type="spellStart"/>
+      <w:r>
+        <w:t>SystemAge</w:t>
+      </w:r>
+      <w:proofErr w:type="spellEnd"/>
+      <w:r>
+        <w:t xml:space="preserve">, and </w:t>
+      </w:r>
+      <w:proofErr w:type="spellStart"/>
+      <w:r>
+        <w:t>BuildingID</w:t>
+      </w:r>
+      <w:proofErr w:type="spellEnd"/>
+      <w:r>
+        <w:t xml:space="preserve">.  The goal of analyzing the data is to develop a model </w:t>
+      </w:r>
+      <w:r>
+        <w:t>that will predict whether the system will have a temperature reading that is colder or hotter than the target temperature.</w:t>
+      </w:r>
+    </w:p>
+    <w:p>
+      <w:r>
+        <w:t xml:space="preserve">Using the IBM </w:t>
+      </w:r>
+      <w:proofErr w:type="spellStart"/>
+      <w:r>
+        <w:t>Bluemix</w:t>
+      </w:r>
+      <w:proofErr w:type="spellEnd"/>
+      <w:r>
+        <w:t xml:space="preserve"> Spark application, data was read in</w:t>
+      </w:r>
+      <w:r>
+        <w:t xml:space="preserve"> to a data storage object. </w:t>
+      </w:r>
+    </w:p>
     <w:p>
       <w:r>
         <w:rPr>
@@ -310,6 +362,206 @@
             </a:graphic>
           </wp:inline>
         </w:drawing>
+      </w:r>
+    </w:p>
+    <w:p>
+      <w:r>
+        <w:t>The input data f</w:t>
+      </w:r>
+      <w:r>
+        <w:t xml:space="preserve">rame for this test had 6 rows.  Running the model produced </w:t>
+      </w:r>
+      <w:r>
+        <w:t xml:space="preserve">a data frame with 6 rows.  </w:t>
+      </w:r>
+      <w:r>
+        <w:t xml:space="preserve">The input values to be scored are in the </w:t>
+      </w:r>
+      <w:proofErr w:type="spellStart"/>
+      <w:r>
+        <w:t>SystemInfo</w:t>
+      </w:r>
+      <w:proofErr w:type="spellEnd"/>
+      <w:r>
+        <w:t xml:space="preserve"> </w:t>
+      </w:r>
+      <w:r>
+        <w:t>column</w:t>
+      </w:r>
+      <w:r>
+        <w:t xml:space="preserve">. </w:t>
+      </w:r>
+      <w:r>
+        <w:t xml:space="preserve"> </w:t>
+      </w:r>
+      <w:r>
+        <w:t xml:space="preserve">Those values are the System and </w:t>
+      </w:r>
+      <w:proofErr w:type="spellStart"/>
+      <w:r>
+        <w:t>SystemAge</w:t>
+      </w:r>
+      <w:proofErr w:type="spellEnd"/>
+      <w:r>
+        <w:t xml:space="preserve">, stored together in a string.  </w:t>
+      </w:r>
+      <w:r>
+        <w:t xml:space="preserve">The </w:t>
+      </w:r>
+      <w:proofErr w:type="spellStart"/>
+      <w:r>
+        <w:t>SystemInfo</w:t>
+      </w:r>
+      <w:proofErr w:type="spellEnd"/>
+      <w:r>
+        <w:t xml:space="preserve"> values are passed </w:t>
+      </w:r>
+      <w:r>
+        <w:t>to a Tokenizer</w:t>
+      </w:r>
+      <w:r>
+        <w:t xml:space="preserve"> to split them into two words.  These words are passed to the </w:t>
+      </w:r>
+      <w:proofErr w:type="spellStart"/>
+      <w:r>
+        <w:t>HashTF</w:t>
+      </w:r>
+      <w:proofErr w:type="spellEnd"/>
+      <w:r>
+        <w:t xml:space="preserve"> function to create hashed values for the input values.  These hashed values are then passed to the fitted logistic regression model. </w:t>
+      </w:r>
+    </w:p>
+    <w:p>
+      <w:r>
+        <w:t xml:space="preserve">The </w:t>
+      </w:r>
+      <w:r>
+        <w:rPr>
+          <w:i/>
+        </w:rPr>
+        <w:t>prediction</w:t>
+      </w:r>
+      <w:r>
+        <w:t xml:space="preserve"> value indicates the prediction from the logistic model</w:t>
+      </w:r>
+      <w:r>
+        <w:t>, where a value of 1.0</w:t>
+      </w:r>
+      <w:r>
+        <w:t xml:space="preserve"> means</w:t>
+      </w:r>
+      <w:r>
+        <w:t xml:space="preserve"> th</w:t>
+      </w:r>
+      <w:r>
+        <w:t>at</w:t>
+      </w:r>
+      <w:r>
+        <w:t xml:space="preserve"> </w:t>
+      </w:r>
+      <w:r>
+        <w:t>the model predicts</w:t>
+      </w:r>
+      <w:r>
+        <w:t xml:space="preserve"> </w:t>
+      </w:r>
+      <w:r>
+        <w:t xml:space="preserve">that the system will be </w:t>
+      </w:r>
+      <w:r>
+        <w:t>hot</w:t>
+      </w:r>
+      <w:r>
+        <w:t>ter than the target temperature for the system</w:t>
+      </w:r>
+      <w:r>
+        <w:t>.</w:t>
+      </w:r>
+      <w:r>
+        <w:t xml:space="preserve"> A value of 0.0 means the system is predicted to be cooler than the target.  T</w:t>
+      </w:r>
+      <w:r>
+        <w:t xml:space="preserve">he </w:t>
+      </w:r>
+      <w:r>
+        <w:rPr>
+          <w:i/>
+        </w:rPr>
+        <w:t>probability</w:t>
+      </w:r>
+      <w:r>
+        <w:t xml:space="preserve"> value</w:t>
+      </w:r>
+      <w:r>
+        <w:t>s indicate</w:t>
+      </w:r>
+      <w:r>
+        <w:t xml:space="preserve"> the </w:t>
+      </w:r>
+      <w:r>
+        <w:lastRenderedPageBreak/>
+        <w:t xml:space="preserve">probability that the measured value will be cooler or hotter than the target temperature.  If the first value in the </w:t>
+      </w:r>
+      <w:proofErr w:type="spellStart"/>
+      <w:r>
+        <w:t>DenseVector</w:t>
+      </w:r>
+      <w:proofErr w:type="spellEnd"/>
+      <w:r>
+        <w:t xml:space="preserve"> is above .5, then a zero is predicted. If the second</w:t>
+      </w:r>
+      <w:r>
+        <w:t xml:space="preserve"> value in the </w:t>
+      </w:r>
+      <w:proofErr w:type="spellStart"/>
+      <w:r>
+        <w:t>DenseVector</w:t>
+      </w:r>
+      <w:proofErr w:type="spellEnd"/>
+      <w:r>
+        <w:t xml:space="preserve"> is above .5, then a </w:t>
+      </w:r>
+      <w:r>
+        <w:t>one</w:t>
+      </w:r>
+      <w:r>
+        <w:t xml:space="preserve"> is predicted</w:t>
+      </w:r>
+      <w:r>
+        <w:t>.</w:t>
+      </w:r>
+    </w:p>
+    <w:p>
+      <w:r>
+        <w:t xml:space="preserve">For this set of observations, half of the systems were predicted to be hotter than the target. </w:t>
+      </w:r>
+      <w:r>
+        <w:t xml:space="preserve">So, for the first row, the </w:t>
+      </w:r>
+      <w:proofErr w:type="spellStart"/>
+      <w:r>
+        <w:t>SystemInfo</w:t>
+      </w:r>
+      <w:proofErr w:type="spellEnd"/>
+      <w:r>
+        <w:t xml:space="preserve"> value of “20 25” means the System number is 20 and the </w:t>
+      </w:r>
+      <w:proofErr w:type="spellStart"/>
+      <w:r>
+        <w:t>SystemAge</w:t>
+      </w:r>
+      <w:proofErr w:type="spellEnd"/>
+      <w:r>
+        <w:t xml:space="preserve"> is 25.  The </w:t>
+      </w:r>
+      <w:r>
+        <w:rPr>
+          <w:i/>
+        </w:rPr>
+        <w:t xml:space="preserve">prediction </w:t>
+      </w:r>
+      <w:r>
+        <w:t>is zero, so that system is predicted to be cooler than the target.  However, the probability of being cooler is only 50.01%, so really just a coin toss.  In contrast, the fourth row, for System 9, 22 years old, is predicted to be hotter with 54.5% probability.</w:t>
       </w:r>
     </w:p>
     <w:p>
@@ -372,33 +624,84 @@
     </w:p>
     <w:p>
       <w:r>
+        <w:t xml:space="preserve">In the second set of results, only one of the observations </w:t>
+      </w:r>
+    </w:p>
+    <w:p>
+      <w:r>
+        <w:t xml:space="preserve">From just these two samples, it would seem that the System value has a bigger influence on the prediction.  For example, the second set has two pairs of observations for two Systems with a big range of </w:t>
+      </w:r>
+      <w:proofErr w:type="spellStart"/>
+      <w:r>
+        <w:t>SystemAge</w:t>
+      </w:r>
+      <w:proofErr w:type="spellEnd"/>
+      <w:r>
+        <w:t xml:space="preserve"> values</w:t>
+      </w:r>
+      <w:r>
+        <w:t>: “15 10”, “15 4”, “19 26” and “19 32”</w:t>
+      </w:r>
+      <w:r>
+        <w:t xml:space="preserve">.  </w:t>
+      </w:r>
+      <w:r>
+        <w:t xml:space="preserve">Also, the first </w:t>
+      </w:r>
+      <w:r>
+        <w:t xml:space="preserve">group has two observations with different System values and the same </w:t>
+      </w:r>
+      <w:proofErr w:type="spellStart"/>
+      <w:r>
+        <w:t>SystemAge</w:t>
+      </w:r>
+      <w:proofErr w:type="spellEnd"/>
+      <w:r>
+        <w:t xml:space="preserve"> value, but the predictions are different: “7 22” and “9 22”.</w:t>
+      </w:r>
+    </w:p>
+    <w:p>
+      <w:r>
         <w:t xml:space="preserve">Logistic regression is suitable for this case.  </w:t>
       </w:r>
       <w:r>
         <w:t xml:space="preserve">Per Statistics Solutions (2016), logistic regression assumes a number of things. One is that, for binary logistic regression, the target variable is binary. </w:t>
       </w:r>
       <w:r>
-        <w:t xml:space="preserve">It assumes that P(y=1) is the probability of the event happening. Only meaningful variables should be included </w:t>
+        <w:t xml:space="preserve">It assumes </w:t>
       </w:r>
       <w:r>
         <w:lastRenderedPageBreak/>
-        <w:t>and all meaningful variables should be included.</w:t>
+        <w:t>that P(y=1) is the probability of the event happening.</w:t>
+      </w:r>
+      <w:r>
+        <w:t xml:space="preserve">  In our case, t</w:t>
+      </w:r>
+      <w:r>
+        <w:t xml:space="preserve">he target variable is binary, and does represent the label of 1 to mean the event is happening.  </w:t>
+      </w:r>
+      <w:r>
+        <w:t>O</w:t>
+      </w:r>
+      <w:r>
+        <w:t>nly meaningful variables should be included and all meaningful variables should be included.</w:t>
       </w:r>
       <w:r>
         <w:t xml:space="preserve"> Also, logistic regression requires a large number of samples relative to the number of independent variables.</w:t>
       </w:r>
       <w:r>
-        <w:t xml:space="preserve"> The minimum is 10 cases per independent variable, but often the recommendation is more like 30.  The data in this case meets all of these criteria.  There are plenty of records (8000) relative to the number of independent variables (2). The target variable is binary, and does represent the label of 1 to mean the event is happening. </w:t>
-      </w:r>
-      <w:r>
-        <w:t xml:space="preserve"> </w:t>
-      </w:r>
-    </w:p>
-    <w:p>
-      <w:r>
-        <w:t xml:space="preserve">An alternative algorithm appropriate for this case is support vector machines (SVMs).  </w:t>
-      </w:r>
-    </w:p>
+        <w:t xml:space="preserve"> The minimum is 10 cases per independent variable, but often the recommendation is more like 30.  The data in this case meets all of these criteria.  There are plenty of records (8000) relative to the number of independent variables (2). </w:t>
+      </w:r>
+    </w:p>
+    <w:p>
+      <w:r>
+        <w:t xml:space="preserve">An alternative algorithm appropriate for this case is support vector machines (SVMs). </w:t>
+      </w:r>
+      <w:r>
+        <w:t xml:space="preserve"> The concept of SVM is to divide the observations by a hyperplane, creating the maximum distance between the two groups.  SVM can make use of a linear or non-linear (e.g., Gaussian) kernel.  SVM with a linear kernel is very similar to logistic regression.  Kumar (2015) describes when it is appropriate to use logistic regression, drawing from Andrew Ng’s Machine Learning course.  For the HVAC data set, SVM with a Gaussian kernel is appropriate.</w:t>
+      </w:r>
+    </w:p>
+    <w:p/>
     <w:p>
       <w:pPr>
         <w:pStyle w:val="Heading2"/>
@@ -408,12 +711,11 @@
       </w:r>
     </w:p>
     <w:p>
-      <w:r>
-        <w:t>.</w:t>
-      </w:r>
-      <w:r>
-        <w:t xml:space="preserve">  </w:t>
-      </w:r>
+      <w:pPr>
+        <w:tabs>
+          <w:tab w:val="right" w:pos="9972"/>
+        </w:tabs>
+      </w:pPr>
     </w:p>
     <w:p/>
     <w:p>
@@ -421,24 +723,327 @@
         <w:pStyle w:val="Heading2"/>
       </w:pPr>
       <w:r>
-        <w:t>Sp</w:t>
+        <w:t>Spark, HDFS and Object Storage</w:t>
+      </w:r>
+    </w:p>
+    <w:p>
+      <w:pPr>
+        <w:rPr>
+          <w:b/>
+        </w:rPr>
+      </w:pPr>
+      <w:r>
+        <w:rPr>
+          <w:b/>
+        </w:rPr>
+        <w:t xml:space="preserve">Comparing </w:t>
+      </w:r>
+      <w:r>
+        <w:rPr>
+          <w:b/>
+        </w:rPr>
+        <w:t xml:space="preserve">HDFS and Object Storage </w:t>
+      </w:r>
+    </w:p>
+    <w:p>
+      <w:r>
+        <w:lastRenderedPageBreak/>
+        <w:t xml:space="preserve">Both Spark and MapReduce need a way to share data </w:t>
+      </w:r>
+      <w:r>
+        <w:t xml:space="preserve">across parallel jobs </w:t>
+      </w:r>
+      <w:r>
+        <w:t xml:space="preserve">from one stage to the next. </w:t>
+      </w:r>
+      <w:r>
+        <w:t>For MapReduce, this is done through HDFS. HDFS suffers because “d</w:t>
+      </w:r>
+      <w:r>
+        <w:t>ata sharing is slow in MapReduce due to replicat</w:t>
+      </w:r>
+      <w:r>
+        <w:t>ion, serialization, and disk IO” (</w:t>
+      </w:r>
+      <w:proofErr w:type="spellStart"/>
+      <w:r>
+        <w:t>TutorialPoint</w:t>
+      </w:r>
+      <w:proofErr w:type="spellEnd"/>
+      <w:r>
+        <w:t xml:space="preserve">, 2015).  </w:t>
+      </w:r>
+      <w:r>
+        <w:t xml:space="preserve">The default mode in HDFS makes two copies of the data. </w:t>
+      </w:r>
+      <w:r>
+        <w:t xml:space="preserve">When sending the data, it must be serialized. Serialization means converting from a container </w:t>
+      </w:r>
+      <w:r>
+        <w:t xml:space="preserve">(object) </w:t>
+      </w:r>
+      <w:r>
+        <w:t>to a byte stream. E</w:t>
+      </w:r>
+      <w:r>
+        <w:t xml:space="preserve">very time an application needs to share from one stage to next, it involves not only </w:t>
+      </w:r>
+      <w:r>
+        <w:t>the time to write</w:t>
+      </w:r>
+      <w:r>
+        <w:t xml:space="preserve"> the block to disk, but </w:t>
+      </w:r>
+      <w:r>
+        <w:t xml:space="preserve">also </w:t>
+      </w:r>
+      <w:r>
+        <w:t xml:space="preserve">network communication and </w:t>
+      </w:r>
+      <w:r>
+        <w:t xml:space="preserve">serialization. </w:t>
       </w:r>
       <w:bookmarkStart w:id="0" w:name="_GoBack"/>
       <w:bookmarkEnd w:id="0"/>
-      <w:r>
-        <w:t>ark, HDFS and Object Storage</w:t>
-      </w:r>
-    </w:p>
-    <w:p>
-      <w:r>
-        <w:t>Difference between HDFS and Object Storage (mention network latency)  - there is an option for no replciations.</w:t>
-      </w:r>
-    </w:p>
-    <w:p>
-      <w:r>
-        <w:t>Relationships between Spark and MapReduce – talk about shuffle</w:t>
-      </w:r>
-    </w:p>
+    </w:p>
+    <w:p>
+      <w:r>
+        <w:t xml:space="preserve">In Spark, sharing </w:t>
+      </w:r>
+      <w:r>
+        <w:t xml:space="preserve">from one stage to the next </w:t>
+      </w:r>
+      <w:r>
+        <w:t xml:space="preserve">is done through the RDDs and has a lot of flexibility for how it is done.  The RDD </w:t>
+      </w:r>
+      <w:r>
+        <w:t>is configured for</w:t>
+      </w:r>
+      <w:r>
+        <w:t xml:space="preserve"> sharing </w:t>
+      </w:r>
+      <w:r>
+        <w:t>through the</w:t>
+      </w:r>
+      <w:r>
+        <w:t xml:space="preserve"> </w:t>
+      </w:r>
+      <w:proofErr w:type="spellStart"/>
+      <w:r>
+        <w:t>StorageLevel</w:t>
+      </w:r>
+      <w:proofErr w:type="spellEnd"/>
+      <w:r>
+        <w:t xml:space="preserve"> setting.  From the </w:t>
+      </w:r>
+      <w:r>
+        <w:t>Spark Programming Guide</w:t>
+      </w:r>
+      <w:r>
+        <w:t xml:space="preserve"> (Apache, 2016), </w:t>
+      </w:r>
+    </w:p>
+    <w:p>
+      <w:r>
+        <w:rPr>
+          <w:b/>
+        </w:rPr>
+        <w:t>Spark and MapReduce</w:t>
+      </w:r>
+      <w:r>
+        <w:t xml:space="preserve"> </w:t>
+      </w:r>
+    </w:p>
+    <w:p>
+      <w:pPr>
+        <w:pStyle w:val="ListParagraph"/>
+        <w:numPr>
+          <w:ilvl w:val="0"/>
+          <w:numId w:val="31"/>
+        </w:numPr>
+      </w:pPr>
+      <w:r>
+        <w:t xml:space="preserve">Mention things from the “Myths” article – new JVM vs. new thread </w:t>
+      </w:r>
+    </w:p>
+    <w:p/>
+    <w:p>
+      <w:pPr>
+        <w:keepNext/>
+      </w:pPr>
+      <w:r>
+        <w:rPr>
+          <w:noProof/>
+        </w:rPr>
+        <w:lastRenderedPageBreak/>
+        <w:drawing>
+          <wp:inline distT="0" distB="0" distL="0" distR="0" wp14:anchorId="2ADCE041" wp14:editId="7693DC1A">
+            <wp:extent cx="4037660" cy="1921383"/>
+            <wp:effectExtent l="0" t="0" r="1270" b="9525"/>
+            <wp:docPr id="6" name="Picture 6" descr="../../Desktop/Screen%20Shot%202016-11-26%20at%209.24.28%20AM.png"/>
+            <wp:cNvGraphicFramePr>
+              <a:graphicFrameLocks xmlns:a="http://schemas.openxmlformats.org/drawingml/2006/main" noChangeAspect="1"/>
+            </wp:cNvGraphicFramePr>
+            <a:graphic xmlns:a="http://schemas.openxmlformats.org/drawingml/2006/main">
+              <a:graphicData uri="http://schemas.openxmlformats.org/drawingml/2006/picture">
+                <pic:pic xmlns:pic="http://schemas.openxmlformats.org/drawingml/2006/picture">
+                  <pic:nvPicPr>
+                    <pic:cNvPr id="0" name="Picture 3" descr="../../Desktop/Screen%20Shot%202016-11-26%20at%209.24.28%20AM.png"/>
+                    <pic:cNvPicPr>
+                      <a:picLocks noChangeAspect="1" noChangeArrowheads="1"/>
+                    </pic:cNvPicPr>
+                  </pic:nvPicPr>
+                  <pic:blipFill>
+                    <a:blip r:embed="rId10">
+                      <a:extLst>
+                        <a:ext uri="{28A0092B-C50C-407E-A947-70E740481C1C}">
+                          <a14:useLocalDpi xmlns:a14="http://schemas.microsoft.com/office/drawing/2010/main" val="0"/>
+                        </a:ext>
+                      </a:extLst>
+                    </a:blip>
+                    <a:srcRect/>
+                    <a:stretch>
+                      <a:fillRect/>
+                    </a:stretch>
+                  </pic:blipFill>
+                  <pic:spPr bwMode="auto">
+                    <a:xfrm>
+                      <a:off x="0" y="0"/>
+                      <a:ext cx="4091343" cy="1946929"/>
+                    </a:xfrm>
+                    <a:prstGeom prst="rect">
+                      <a:avLst/>
+                    </a:prstGeom>
+                    <a:noFill/>
+                    <a:ln>
+                      <a:noFill/>
+                    </a:ln>
+                  </pic:spPr>
+                </pic:pic>
+              </a:graphicData>
+            </a:graphic>
+          </wp:inline>
+        </w:drawing>
+      </w:r>
+    </w:p>
+    <w:p>
+      <w:pPr>
+        <w:pStyle w:val="Caption"/>
+      </w:pPr>
+      <w:r>
+        <w:t xml:space="preserve">Figure </w:t>
+      </w:r>
+      <w:r>
+        <w:fldChar w:fldCharType="begin"/>
+      </w:r>
+      <w:r>
+        <w:instrText xml:space="preserve"> SEQ Figure \* ARABIC </w:instrText>
+      </w:r>
+      <w:r>
+        <w:fldChar w:fldCharType="separate"/>
+      </w:r>
+      <w:r>
+        <w:rPr>
+          <w:noProof/>
+        </w:rPr>
+        <w:t>1</w:t>
+      </w:r>
+      <w:r>
+        <w:fldChar w:fldCharType="end"/>
+      </w:r>
+      <w:r>
+        <w:t>. Data sharing between stages - MapReduce</w:t>
+      </w:r>
+    </w:p>
+    <w:p>
+      <w:pPr>
+        <w:keepNext/>
+      </w:pPr>
+      <w:r>
+        <w:rPr>
+          <w:noProof/>
+        </w:rPr>
+        <w:drawing>
+          <wp:inline distT="0" distB="0" distL="0" distR="0" wp14:anchorId="216FBE05" wp14:editId="56D980EF">
+            <wp:extent cx="5821807" cy="1929113"/>
+            <wp:effectExtent l="0" t="0" r="0" b="1905"/>
+            <wp:docPr id="4" name="Picture 4" descr="../../Desktop/Screen%20Shot%202016-11-26%20at%208.58.16%20AM.png"/>
+            <wp:cNvGraphicFramePr>
+              <a:graphicFrameLocks xmlns:a="http://schemas.openxmlformats.org/drawingml/2006/main" noChangeAspect="1"/>
+            </wp:cNvGraphicFramePr>
+            <a:graphic xmlns:a="http://schemas.openxmlformats.org/drawingml/2006/main">
+              <a:graphicData uri="http://schemas.openxmlformats.org/drawingml/2006/picture">
+                <pic:pic xmlns:pic="http://schemas.openxmlformats.org/drawingml/2006/picture">
+                  <pic:nvPicPr>
+                    <pic:cNvPr id="0" name="Picture 1" descr="../../Desktop/Screen%20Shot%202016-11-26%20at%208.58.16%20AM.png"/>
+                    <pic:cNvPicPr>
+                      <a:picLocks noChangeAspect="1" noChangeArrowheads="1"/>
+                    </pic:cNvPicPr>
+                  </pic:nvPicPr>
+                  <pic:blipFill>
+                    <a:blip r:embed="rId11">
+                      <a:extLst>
+                        <a:ext uri="{28A0092B-C50C-407E-A947-70E740481C1C}">
+                          <a14:useLocalDpi xmlns:a14="http://schemas.microsoft.com/office/drawing/2010/main" val="0"/>
+                        </a:ext>
+                      </a:extLst>
+                    </a:blip>
+                    <a:srcRect/>
+                    <a:stretch>
+                      <a:fillRect/>
+                    </a:stretch>
+                  </pic:blipFill>
+                  <pic:spPr bwMode="auto">
+                    <a:xfrm>
+                      <a:off x="0" y="0"/>
+                      <a:ext cx="5946412" cy="1970402"/>
+                    </a:xfrm>
+                    <a:prstGeom prst="rect">
+                      <a:avLst/>
+                    </a:prstGeom>
+                    <a:noFill/>
+                    <a:ln>
+                      <a:noFill/>
+                    </a:ln>
+                  </pic:spPr>
+                </pic:pic>
+              </a:graphicData>
+            </a:graphic>
+          </wp:inline>
+        </w:drawing>
+      </w:r>
+    </w:p>
+    <w:p>
+      <w:pPr>
+        <w:pStyle w:val="Caption"/>
+      </w:pPr>
+      <w:r>
+        <w:t xml:space="preserve">Figure </w:t>
+      </w:r>
+      <w:r>
+        <w:fldChar w:fldCharType="begin"/>
+      </w:r>
+      <w:r>
+        <w:instrText xml:space="preserve"> SEQ Figure \* ARABIC </w:instrText>
+      </w:r>
+      <w:r>
+        <w:fldChar w:fldCharType="separate"/>
+      </w:r>
+      <w:r>
+        <w:rPr>
+          <w:noProof/>
+        </w:rPr>
+        <w:t>2</w:t>
+      </w:r>
+      <w:r>
+        <w:fldChar w:fldCharType="end"/>
+      </w:r>
+      <w:r>
+        <w:t>. Data sharing between stages - Spark</w:t>
+      </w:r>
+    </w:p>
+    <w:p/>
+    <w:p/>
     <w:p>
       <w:r>
         <w:t>Spark and HDFS (Tachyon)</w:t>
@@ -455,6 +1060,7 @@
         </w:rPr>
       </w:pPr>
       <w:r>
+        <w:lastRenderedPageBreak/>
         <w:t>Programming Languages for Spark</w:t>
       </w:r>
     </w:p>
@@ -465,6 +1071,22 @@
         </w:tabs>
       </w:pPr>
       <w:r>
+        <w:t>A key design goal for the team that supports Spark is that all of the languages be treated as “first class citizens” as far as keeping all of them current with the latest features.  Having said that, users should take into consideration some differences between the languages.</w:t>
+      </w:r>
+    </w:p>
+    <w:p>
+      <w:pPr>
+        <w:tabs>
+          <w:tab w:val="left" w:pos="1517"/>
+        </w:tabs>
+        <w:rPr>
+          <w:b/>
+        </w:rPr>
+      </w:pPr>
+      <w:r>
+        <w:rPr>
+          <w:b/>
+        </w:rPr>
         <w:t>Convenience in coding</w:t>
       </w:r>
     </w:p>
@@ -475,6 +1097,58 @@
         </w:tabs>
       </w:pPr>
       <w:r>
+        <w:t>Scala</w:t>
+      </w:r>
+      <w:r>
+        <w:t xml:space="preserve"> is unique in that it</w:t>
+      </w:r>
+      <w:r>
+        <w:t xml:space="preserve"> combines function-oriented programming with object oriented programming.</w:t>
+      </w:r>
+    </w:p>
+    <w:p>
+      <w:pPr>
+        <w:tabs>
+          <w:tab w:val="left" w:pos="1517"/>
+        </w:tabs>
+      </w:pPr>
+      <w:proofErr w:type="spellStart"/>
+      <w:r>
+        <w:t>Gangele</w:t>
+      </w:r>
+      <w:proofErr w:type="spellEnd"/>
+      <w:r>
+        <w:t xml:space="preserve"> (2016) mentions a key drawback when using Java to develop with Spark – “Java does not support [a] </w:t>
+      </w:r>
+      <w:proofErr w:type="gramStart"/>
+      <w:r>
+        <w:t>REPL(</w:t>
+      </w:r>
+      <w:proofErr w:type="gramEnd"/>
+      <w:r>
+        <w:t>Read-Evaluate-Print Loop) interactive shell</w:t>
+      </w:r>
+      <w:r>
+        <w:t xml:space="preserve">”.   </w:t>
+      </w:r>
+    </w:p>
+    <w:p>
+      <w:pPr>
+        <w:tabs>
+          <w:tab w:val="left" w:pos="1517"/>
+        </w:tabs>
+      </w:pPr>
+      <w:r>
+        <w:t>Pandas – data frames</w:t>
+      </w:r>
+    </w:p>
+    <w:p>
+      <w:pPr>
+        <w:tabs>
+          <w:tab w:val="left" w:pos="1517"/>
+        </w:tabs>
+      </w:pPr>
+      <w:r>
         <w:t>Code size</w:t>
       </w:r>
     </w:p>
@@ -483,10 +1157,197 @@
         <w:tabs>
           <w:tab w:val="left" w:pos="1517"/>
         </w:tabs>
+        <w:rPr>
+          <w:b/>
+        </w:rPr>
+      </w:pPr>
+      <w:r>
+        <w:rPr>
+          <w:b/>
+        </w:rPr>
+        <w:t>Performance</w:t>
+      </w:r>
+    </w:p>
+    <w:p>
+      <w:pPr>
+        <w:tabs>
+          <w:tab w:val="left" w:pos="1517"/>
+        </w:tabs>
+      </w:pPr>
+      <w:r>
+        <w:t xml:space="preserve">Regarding performance, Xin (2015) shared a few results from benchmarks as of the first part of 2015.  </w:t>
+      </w:r>
+      <w:r>
+        <w:t>Regarding Python, Xin says “</w:t>
+      </w:r>
+      <w:r>
+        <w:t>When it comes to performance, Python programs historically lag behind their JVM counterparts due to the more dynam</w:t>
+      </w:r>
+      <w:r>
+        <w:t>ic nature of the language.” The gap is closing</w:t>
+      </w:r>
+      <w:r>
+        <w:t xml:space="preserve"> for Python </w:t>
+      </w:r>
+      <w:r>
+        <w:t xml:space="preserve">because </w:t>
+      </w:r>
+      <w:proofErr w:type="spellStart"/>
+      <w:r>
+        <w:t>pyspark</w:t>
+      </w:r>
+      <w:proofErr w:type="spellEnd"/>
+      <w:r>
+        <w:t xml:space="preserve"> can now run on </w:t>
+      </w:r>
+      <w:proofErr w:type="spellStart"/>
+      <w:r>
+        <w:t>PyPy</w:t>
+      </w:r>
+      <w:proofErr w:type="spellEnd"/>
+      <w:r>
+        <w:t xml:space="preserve">, which is a faster version of the Python </w:t>
+      </w:r>
+      <w:r>
+        <w:t>interpreter/compiler</w:t>
+      </w:r>
+      <w:r>
+        <w:t>.</w:t>
+      </w:r>
+      <w:r>
+        <w:t xml:space="preserve"> </w:t>
+      </w:r>
+      <w:r>
+        <w:t xml:space="preserve">  </w:t>
+      </w:r>
+      <w:r>
+        <w:t xml:space="preserve">Starting in 1.3, Spark introduced data frames as an alternative to resilient distributed data sets (RDDs) for working with structured data.  </w:t>
+      </w:r>
+      <w:r>
+        <w:fldChar w:fldCharType="begin"/>
+      </w:r>
+      <w:r>
+        <w:instrText xml:space="preserve"> REF _Ref467790744 \h </w:instrText>
+      </w:r>
+      <w:r>
+        <w:fldChar w:fldCharType="separate"/>
+      </w:r>
+      <w:r>
+        <w:t xml:space="preserve">Figure </w:t>
+      </w:r>
+      <w:r>
+        <w:rPr>
+          <w:noProof/>
+        </w:rPr>
+        <w:t>1</w:t>
+      </w:r>
+      <w:r>
+        <w:fldChar w:fldCharType="end"/>
+      </w:r>
+      <w:r>
+        <w:t xml:space="preserve"> shows the results of a performance test with RDDs and data frames using Python and Scala. </w:t>
+      </w:r>
+      <w:r>
+        <w:t xml:space="preserve"> A similar graphic shown in Spark Summit (2016) shows that the performance using data frames across the languages (Scala, Java, R, and Python) was identical. </w:t>
+      </w:r>
+    </w:p>
+    <w:p>
+      <w:pPr>
+        <w:keepNext/>
+        <w:tabs>
+          <w:tab w:val="left" w:pos="1517"/>
+        </w:tabs>
       </w:pPr>
       <w:r>
         <w:lastRenderedPageBreak/>
-        <w:t>Performance</w:t>
+        <w:t xml:space="preserve">For performance, the Spark Summit </w:t>
+      </w:r>
+      <w:r>
+        <w:rPr>
+          <w:noProof/>
+        </w:rPr>
+        <w:drawing>
+          <wp:inline distT="0" distB="0" distL="0" distR="0" wp14:anchorId="71205EEF" wp14:editId="2F9A8E37">
+            <wp:extent cx="4569968" cy="1875682"/>
+            <wp:effectExtent l="0" t="0" r="2540" b="4445"/>
+            <wp:docPr id="3" name="Picture 3" descr="../../Desktop/Screen%20Shot%202016-11-24%20at%2010.41.08%20PM.png"/>
+            <wp:cNvGraphicFramePr>
+              <a:graphicFrameLocks xmlns:a="http://schemas.openxmlformats.org/drawingml/2006/main" noChangeAspect="1"/>
+            </wp:cNvGraphicFramePr>
+            <a:graphic xmlns:a="http://schemas.openxmlformats.org/drawingml/2006/main">
+              <a:graphicData uri="http://schemas.openxmlformats.org/drawingml/2006/picture">
+                <pic:pic xmlns:pic="http://schemas.openxmlformats.org/drawingml/2006/picture">
+                  <pic:nvPicPr>
+                    <pic:cNvPr id="0" name="Picture 1" descr="../../Desktop/Screen%20Shot%202016-11-24%20at%2010.41.08%20PM.png"/>
+                    <pic:cNvPicPr>
+                      <a:picLocks noChangeAspect="1" noChangeArrowheads="1"/>
+                    </pic:cNvPicPr>
+                  </pic:nvPicPr>
+                  <pic:blipFill>
+                    <a:blip r:embed="rId12">
+                      <a:extLst>
+                        <a:ext uri="{28A0092B-C50C-407E-A947-70E740481C1C}">
+                          <a14:useLocalDpi xmlns:a14="http://schemas.microsoft.com/office/drawing/2010/main" val="0"/>
+                        </a:ext>
+                      </a:extLst>
+                    </a:blip>
+                    <a:srcRect/>
+                    <a:stretch>
+                      <a:fillRect/>
+                    </a:stretch>
+                  </pic:blipFill>
+                  <pic:spPr bwMode="auto">
+                    <a:xfrm>
+                      <a:off x="0" y="0"/>
+                      <a:ext cx="4572191" cy="1876594"/>
+                    </a:xfrm>
+                    <a:prstGeom prst="rect">
+                      <a:avLst/>
+                    </a:prstGeom>
+                    <a:noFill/>
+                    <a:ln>
+                      <a:noFill/>
+                    </a:ln>
+                  </pic:spPr>
+                </pic:pic>
+              </a:graphicData>
+            </a:graphic>
+          </wp:inline>
+        </w:drawing>
+      </w:r>
+    </w:p>
+    <w:p>
+      <w:pPr>
+        <w:pStyle w:val="Caption"/>
+      </w:pPr>
+      <w:bookmarkStart w:id="1" w:name="_Ref467790744"/>
+      <w:r>
+        <w:t xml:space="preserve">Figure </w:t>
+      </w:r>
+      <w:r>
+        <w:fldChar w:fldCharType="begin"/>
+      </w:r>
+      <w:r>
+        <w:instrText xml:space="preserve"> SEQ Figure \* ARABIC </w:instrText>
+      </w:r>
+      <w:r>
+        <w:fldChar w:fldCharType="separate"/>
+      </w:r>
+      <w:r>
+        <w:rPr>
+          <w:noProof/>
+        </w:rPr>
+        <w:t>3</w:t>
+      </w:r>
+      <w:r>
+        <w:rPr>
+          <w:noProof/>
+        </w:rPr>
+        <w:fldChar w:fldCharType="end"/>
+      </w:r>
+      <w:bookmarkEnd w:id="1"/>
+      <w:r>
+        <w:t>. Performance comparison between RDDs and data frames for Python and Scala</w:t>
       </w:r>
     </w:p>
     <w:p>
@@ -508,16 +1369,77 @@
       </w:r>
     </w:p>
     <w:p>
+      <w:proofErr w:type="spellStart"/>
+      <w:r>
+        <w:t>Alluxio</w:t>
+      </w:r>
+      <w:proofErr w:type="spellEnd"/>
+      <w:r>
+        <w:t xml:space="preserve">, 2016, </w:t>
+      </w:r>
+      <w:r>
+        <w:t>“</w:t>
+      </w:r>
+      <w:proofErr w:type="spellStart"/>
+      <w:r>
+        <w:t>Alluxio</w:t>
+      </w:r>
+      <w:proofErr w:type="spellEnd"/>
+      <w:r>
+        <w:t xml:space="preserve"> Overview”, </w:t>
+      </w:r>
+      <w:r>
+        <w:t xml:space="preserve">retrieved from </w:t>
+      </w:r>
+      <w:hyperlink r:id="rId13" w:history="1">
+        <w:r>
+          <w:rPr>
+            <w:rStyle w:val="Hyperlink"/>
+          </w:rPr>
+          <w:t>http://www.alluxio.org/docs/master/en/index.html</w:t>
+        </w:r>
+      </w:hyperlink>
+    </w:p>
+    <w:p>
+      <w:r>
+        <w:t xml:space="preserve">Apache, 2016, Spark </w:t>
+      </w:r>
+      <w:proofErr w:type="spellStart"/>
+      <w:r>
+        <w:t>Progrramming</w:t>
+      </w:r>
+      <w:proofErr w:type="spellEnd"/>
+      <w:r>
+        <w:t xml:space="preserve"> Guide 2.0.2, retrieved from </w:t>
+      </w:r>
+      <w:hyperlink r:id="rId14" w:history="1">
+        <w:r>
+          <w:rPr>
+            <w:rStyle w:val="Hyperlink"/>
+          </w:rPr>
+          <w:t>http://spark.apache.org/docs/latest/programming-guide.html</w:t>
+        </w:r>
+      </w:hyperlink>
+    </w:p>
+    <w:p>
       <w:r>
         <w:t>Chambers, B., 2015, “</w:t>
       </w:r>
       <w:r>
-        <w:t>Spark MLLib - Predict Store Sales with ML Pipelines</w:t>
+        <w:t xml:space="preserve">Spark </w:t>
+      </w:r>
+      <w:proofErr w:type="spellStart"/>
+      <w:r>
+        <w:t>MLLib</w:t>
+      </w:r>
+      <w:proofErr w:type="spellEnd"/>
+      <w:r>
+        <w:t xml:space="preserve"> - Predict Store Sales with ML Pipelines</w:t>
       </w:r>
       <w:r>
         <w:t xml:space="preserve">”, retrieved from </w:t>
       </w:r>
-      <w:hyperlink r:id="rId10" w:history="1">
+      <w:hyperlink r:id="rId15" w:history="1">
         <w:r>
           <w:rPr>
             <w:rStyle w:val="Hyperlink"/>
@@ -527,8 +1449,73 @@
       </w:hyperlink>
     </w:p>
     <w:p>
-      <w:r>
-        <w:t>Ganesan, K., 2014. “A</w:t>
+      <w:proofErr w:type="spellStart"/>
+      <w:r>
+        <w:t>Damji</w:t>
+      </w:r>
+      <w:proofErr w:type="spellEnd"/>
+      <w:r>
+        <w:t>, J., 2016, “</w:t>
+      </w:r>
+      <w:r>
+        <w:t xml:space="preserve">A Tale of Three Apache Spark APIs: RDDs, </w:t>
+      </w:r>
+      <w:proofErr w:type="spellStart"/>
+      <w:r>
+        <w:t>DataFrames</w:t>
+      </w:r>
+      <w:proofErr w:type="spellEnd"/>
+      <w:r>
+        <w:t xml:space="preserve">, and Datasets - The </w:t>
+      </w:r>
+      <w:proofErr w:type="spellStart"/>
+      <w:r>
+        <w:t>Databricks</w:t>
+      </w:r>
+      <w:proofErr w:type="spellEnd"/>
+      <w:r>
+        <w:t xml:space="preserve"> Blog</w:t>
+      </w:r>
+      <w:r>
+        <w:t xml:space="preserve">”, retrieved from </w:t>
+      </w:r>
+      <w:hyperlink r:id="rId16" w:history="1">
+        <w:r>
+          <w:rPr>
+            <w:rStyle w:val="Hyperlink"/>
+          </w:rPr>
+          <w:t>https://databricks.com/blog/2016/07/14/a-tale-of-three-apache-spark-apis-rdds-dataframes-and-datasets.html</w:t>
+        </w:r>
+      </w:hyperlink>
+    </w:p>
+    <w:p>
+      <w:proofErr w:type="spellStart"/>
+      <w:r>
+        <w:lastRenderedPageBreak/>
+        <w:t>Databaseline</w:t>
+      </w:r>
+      <w:proofErr w:type="spellEnd"/>
+      <w:r>
+        <w:t xml:space="preserve">, 2015, “An Overview of File and Serialization Formats in Hadoop”, retrieved from </w:t>
+      </w:r>
+      <w:hyperlink r:id="rId17" w:history="1">
+        <w:r>
+          <w:rPr>
+            <w:rStyle w:val="Hyperlink"/>
+          </w:rPr>
+          <w:t>https://databaseline.wordpress.com/2015/12/07/an-overview-of-file-and-serialization-formats-in-hadoop/</w:t>
+        </w:r>
+      </w:hyperlink>
+    </w:p>
+    <w:p/>
+    <w:p>
+      <w:proofErr w:type="spellStart"/>
+      <w:r>
+        <w:t>Ganesan</w:t>
+      </w:r>
+      <w:proofErr w:type="spellEnd"/>
+      <w:r>
+        <w:t>, K., 2014. “A</w:t>
       </w:r>
       <w:r>
         <w:t>ll About Stop Words for Text Mining and Information Retrieval</w:t>
@@ -536,7 +1523,7 @@
       <w:r>
         <w:t xml:space="preserve">”. Retrieved from </w:t>
       </w:r>
-      <w:hyperlink r:id="rId11" w:history="1">
+      <w:hyperlink r:id="rId18" w:history="1">
         <w:r>
           <w:rPr>
             <w:rStyle w:val="Hyperlink"/>
@@ -546,34 +1533,94 @@
       </w:hyperlink>
     </w:p>
     <w:p>
-      <w:pPr>
-        <w:rPr>
-          <w:rStyle w:val="Hyperlink"/>
-        </w:rPr>
-      </w:pPr>
-      <w:r>
-        <w:t>Mehrotra, N., 2016. “</w:t>
-      </w:r>
-      <w:r>
-        <w:t>Use Apache Spark to build machine learning applications on HDInsight</w:t>
-      </w:r>
-      <w:r>
-        <w:t xml:space="preserve">”, </w:t>
-      </w:r>
-      <w:r>
-        <w:t xml:space="preserve">retrieved from </w:t>
-      </w:r>
-      <w:hyperlink r:id="rId12" w:history="1">
+      <w:proofErr w:type="spellStart"/>
+      <w:r>
+        <w:t>Gangele</w:t>
+      </w:r>
+      <w:proofErr w:type="spellEnd"/>
+      <w:r>
+        <w:t>, J., 2016, “</w:t>
+      </w:r>
+      <w:r>
+        <w:t>Java vs Scala vs python for</w:t>
+      </w:r>
+      <w:r>
+        <w:t xml:space="preserve"> big data apache spark project”, retrieved from </w:t>
+      </w:r>
+      <w:hyperlink r:id="rId19" w:history="1">
         <w:r>
           <w:rPr>
             <w:rStyle w:val="Hyperlink"/>
           </w:rPr>
-          <w:t>https://azure.microsoft.com/en-us/documentation/articles/hdinsight-apache-spark-ipython-notebook-machine-learning/</w:t>
+          <w:t>https://www.linkedin.com/pulse/java-vs-scala-python-big-data-apache-spark-project-jeetendra-gangele</w:t>
         </w:r>
       </w:hyperlink>
     </w:p>
     <w:p>
       <w:r>
+        <w:t>Kumar, A., 2015, “</w:t>
+      </w:r>
+      <w:r>
+        <w:t>Machine Learning - When to U</w:t>
+      </w:r>
+      <w:r>
+        <w:t xml:space="preserve">se Logistic Regression vs. SVM”, retrieved from </w:t>
+      </w:r>
+      <w:hyperlink r:id="rId20" w:history="1">
+        <w:r>
+          <w:rPr>
+            <w:rStyle w:val="Hyperlink"/>
+          </w:rPr>
+          <w:t>http://vitalflux.com/machine-learning-use-logistic-regression-vs-svm/</w:t>
+        </w:r>
+      </w:hyperlink>
+    </w:p>
+    <w:p>
+      <w:pPr>
+        <w:rPr>
+          <w:rStyle w:val="Hyperlink"/>
+        </w:rPr>
+      </w:pPr>
+      <w:proofErr w:type="spellStart"/>
+      <w:r>
+        <w:t>Mehrotra</w:t>
+      </w:r>
+      <w:proofErr w:type="spellEnd"/>
+      <w:r>
+        <w:t>, N., 2016. “</w:t>
+      </w:r>
+      <w:r>
+        <w:t>Use Apache Spark to build machine learning applications on HDInsight</w:t>
+      </w:r>
+      <w:r>
+        <w:t xml:space="preserve">”, </w:t>
+      </w:r>
+      <w:r>
+        <w:t xml:space="preserve">retrieved from </w:t>
+      </w:r>
+      <w:hyperlink r:id="rId21" w:history="1">
+        <w:r>
+          <w:rPr>
+            <w:rStyle w:val="Hyperlink"/>
+          </w:rPr>
+          <w:t>https://azur</w:t>
+        </w:r>
+        <w:r>
+          <w:rPr>
+            <w:rStyle w:val="Hyperlink"/>
+          </w:rPr>
+          <w:t>e</w:t>
+        </w:r>
+        <w:r>
+          <w:rPr>
+            <w:rStyle w:val="Hyperlink"/>
+          </w:rPr>
+          <w:t>.microsoft.com/en-us/documentation/articles/hdinsight-apache-spark-ipython-notebook-machine-learning/</w:t>
+        </w:r>
+      </w:hyperlink>
+    </w:p>
+    <w:p>
+      <w:r>
         <w:t>Statistics Solutions, 2016, “</w:t>
       </w:r>
       <w:r>
@@ -582,7 +1629,7 @@
       <w:r>
         <w:t xml:space="preserve">”, retrieved from </w:t>
       </w:r>
-      <w:hyperlink r:id="rId13" w:history="1">
+      <w:hyperlink r:id="rId22" w:history="1">
         <w:r>
           <w:rPr>
             <w:rStyle w:val="Hyperlink"/>
@@ -592,8 +1639,59 @@
       </w:hyperlink>
     </w:p>
     <w:p>
-      <w:r>
-        <w:t>Zotti, R., 2013, “</w:t>
+      <w:proofErr w:type="spellStart"/>
+      <w:r>
+        <w:t>TutorialsPoint</w:t>
+      </w:r>
+      <w:proofErr w:type="spellEnd"/>
+      <w:r>
+        <w:t xml:space="preserve">, 2015, retrieved from </w:t>
+      </w:r>
+      <w:hyperlink r:id="rId23" w:history="1">
+        <w:r>
+          <w:rPr>
+            <w:rStyle w:val="Hyperlink"/>
+          </w:rPr>
+          <w:t>https://www.tutorialspoint.com/apache_spark/apache_spark_tutorial.pdf</w:t>
+        </w:r>
+      </w:hyperlink>
+    </w:p>
+    <w:p>
+      <w:r>
+        <w:lastRenderedPageBreak/>
+        <w:t>Xin, R., 2015, “</w:t>
+      </w:r>
+      <w:r>
+        <w:t>Recent performance improvements in Apache Spark: SQL</w:t>
+      </w:r>
+      <w:r>
+        <w:t xml:space="preserve">, Python, </w:t>
+      </w:r>
+      <w:proofErr w:type="spellStart"/>
+      <w:r>
+        <w:t>DataFrames</w:t>
+      </w:r>
+      <w:proofErr w:type="spellEnd"/>
+      <w:r>
+        <w:t xml:space="preserve">, and More”, retrieved from </w:t>
+      </w:r>
+      <w:hyperlink r:id="rId24" w:history="1">
+        <w:r>
+          <w:rPr>
+            <w:rStyle w:val="Hyperlink"/>
+          </w:rPr>
+          <w:t>https://databricks.com/blog/2015/04/24/recent-performance-improvements-in-apache-spark-sql-python-dataframes-and-more.html</w:t>
+        </w:r>
+      </w:hyperlink>
+    </w:p>
+    <w:p>
+      <w:proofErr w:type="spellStart"/>
+      <w:r>
+        <w:t>Zotti</w:t>
+      </w:r>
+      <w:proofErr w:type="spellEnd"/>
+      <w:r>
+        <w:t>, R., 2013, “</w:t>
       </w:r>
       <w:r>
         <w:t>How does a Support Vector Machine (SVM) work?</w:t>
@@ -601,7 +1699,7 @@
       <w:r>
         <w:t xml:space="preserve">” retrieved from </w:t>
       </w:r>
-      <w:hyperlink r:id="rId14" w:history="1">
+      <w:hyperlink r:id="rId25" w:history="1">
         <w:r>
           <w:rPr>
             <w:rStyle w:val="Hyperlink"/>
@@ -611,6 +1709,25 @@
       </w:hyperlink>
     </w:p>
     <w:p/>
+    <w:p>
+      <w:r>
+        <w:t>Spark Summit 2016, "</w:t>
+      </w:r>
+      <w:r>
+        <w:t>Training Apache Spark Essentials</w:t>
+      </w:r>
+      <w:r>
+        <w:t xml:space="preserve">”, retrieved from </w:t>
+      </w:r>
+      <w:hyperlink r:id="rId26" w:history="1">
+        <w:r>
+          <w:rPr>
+            <w:rStyle w:val="Hyperlink"/>
+          </w:rPr>
+          <w:t>https://www.youtube.com/watch?v=OheiUl_uXwo&amp;feature=youtu.be</w:t>
+        </w:r>
+      </w:hyperlink>
+    </w:p>
     <w:p/>
     <w:p/>
     <w:p>
@@ -689,25 +1806,81 @@
           <w:sz w:val="20"/>
           <w:szCs w:val="20"/>
         </w:rPr>
-        <w:t>Now try with tf-idf</w:t>
-      </w:r>
-    </w:p>
-    <w:p>
-      <w:pPr>
-        <w:spacing w:before="100" w:beforeAutospacing="1" w:after="0" w:line="240" w:lineRule="auto"/>
+        <w:t xml:space="preserve">Now try with </w:t>
+      </w:r>
+      <w:proofErr w:type="spellStart"/>
+      <w:r>
         <w:rPr>
           <w:rFonts w:ascii="Courier" w:hAnsi="Courier"/>
           <w:sz w:val="20"/>
           <w:szCs w:val="20"/>
         </w:rPr>
-      </w:pPr>
-      <w:r>
+        <w:t>tf-idf</w:t>
+      </w:r>
+      <w:proofErr w:type="spellEnd"/>
+    </w:p>
+    <w:p>
+      <w:pPr>
+        <w:spacing w:before="100" w:beforeAutospacing="1" w:after="0" w:line="240" w:lineRule="auto"/>
         <w:rPr>
           <w:rFonts w:ascii="Courier" w:hAnsi="Courier"/>
           <w:sz w:val="20"/>
           <w:szCs w:val="20"/>
         </w:rPr>
-        <w:t>kfit &lt;- DoKMeans(m.tf.idf.transpose2,8)</w:t>
+      </w:pPr>
+      <w:proofErr w:type="spellStart"/>
+      <w:r>
+        <w:rPr>
+          <w:rFonts w:ascii="Courier" w:hAnsi="Courier"/>
+          <w:sz w:val="20"/>
+          <w:szCs w:val="20"/>
+        </w:rPr>
+        <w:t>kfit</w:t>
+      </w:r>
+      <w:proofErr w:type="spellEnd"/>
+      <w:r>
+        <w:rPr>
+          <w:rFonts w:ascii="Courier" w:hAnsi="Courier"/>
+          <w:sz w:val="20"/>
+          <w:szCs w:val="20"/>
+        </w:rPr>
+        <w:t xml:space="preserve"> &lt;- </w:t>
+      </w:r>
+      <w:proofErr w:type="spellStart"/>
+      <w:r>
+        <w:rPr>
+          <w:rFonts w:ascii="Courier" w:hAnsi="Courier"/>
+          <w:sz w:val="20"/>
+          <w:szCs w:val="20"/>
+        </w:rPr>
+        <w:t>DoKMeans</w:t>
+      </w:r>
+      <w:proofErr w:type="spellEnd"/>
+      <w:r>
+        <w:rPr>
+          <w:rFonts w:ascii="Courier" w:hAnsi="Courier"/>
+          <w:sz w:val="20"/>
+          <w:szCs w:val="20"/>
+        </w:rPr>
+        <w:t>(</w:t>
+      </w:r>
+      <w:proofErr w:type="gramStart"/>
+      <w:r>
+        <w:rPr>
+          <w:rFonts w:ascii="Courier" w:hAnsi="Courier"/>
+          <w:sz w:val="20"/>
+          <w:szCs w:val="20"/>
+        </w:rPr>
+        <w:t>m.tf.idf.transpose</w:t>
+      </w:r>
+      <w:proofErr w:type="gramEnd"/>
+      <w:r>
+        <w:rPr>
+          <w:rFonts w:ascii="Courier" w:hAnsi="Courier"/>
+          <w:sz w:val="20"/>
+          <w:szCs w:val="20"/>
+        </w:rPr>
+        <w:t>2,8)</w:t>
       </w:r>
     </w:p>
     <w:p>
@@ -752,9 +1925,9 @@
       </w:pPr>
     </w:p>
     <w:sectPr>
-      <w:footerReference w:type="even" r:id="rId15"/>
-      <w:footerReference w:type="default" r:id="rId16"/>
-      <w:headerReference w:type="first" r:id="rId17"/>
+      <w:footerReference w:type="even" r:id="rId27"/>
+      <w:footerReference w:type="default" r:id="rId28"/>
+      <w:headerReference w:type="first" r:id="rId29"/>
       <w:pgSz w:w="12240" w:h="15840"/>
       <w:pgMar w:top="1710" w:right="1134" w:bottom="1710" w:left="1134" w:header="1134" w:footer="1134" w:gutter="0"/>
       <w:cols w:space="720"/>
@@ -854,7 +2027,7 @@
         <w:rStyle w:val="PageNumber"/>
         <w:noProof/>
       </w:rPr>
-      <w:t>3</w:t>
+      <w:t>5</w:t>
     </w:r>
     <w:r>
       <w:rPr>
@@ -2745,6 +3918,118 @@
     </w:lvl>
   </w:abstractNum>
   <w:abstractNum w:abstractNumId="15">
+    <w:nsid w:val="1D0C139C"/>
+    <w:multiLevelType w:val="hybridMultilevel"/>
+    <w:tmpl w:val="72C699E2"/>
+    <w:lvl w:ilvl="0" w:tplc="77EAE0BE">
+      <w:numFmt w:val="bullet"/>
+      <w:lvlText w:val="-"/>
+      <w:lvlJc w:val="left"/>
+      <w:pPr>
+        <w:ind w:left="720" w:hanging="360"/>
+      </w:pPr>
+      <w:rPr>
+        <w:rFonts w:ascii="Times New Roman" w:eastAsia="Times New Roman" w:hAnsi="Times New Roman" w:cs="Times New Roman" w:hint="default"/>
+      </w:rPr>
+    </w:lvl>
+    <w:lvl w:ilvl="1" w:tplc="04090003" w:tentative="1">
+      <w:start w:val="1"/>
+      <w:numFmt w:val="bullet"/>
+      <w:lvlText w:val="o"/>
+      <w:lvlJc w:val="left"/>
+      <w:pPr>
+        <w:ind w:left="1440" w:hanging="360"/>
+      </w:pPr>
+      <w:rPr>
+        <w:rFonts w:ascii="Courier New" w:hAnsi="Courier New" w:cs="Courier New" w:hint="default"/>
+      </w:rPr>
+    </w:lvl>
+    <w:lvl w:ilvl="2" w:tplc="04090005" w:tentative="1">
+      <w:start w:val="1"/>
+      <w:numFmt w:val="bullet"/>
+      <w:lvlText w:val=""/>
+      <w:lvlJc w:val="left"/>
+      <w:pPr>
+        <w:ind w:left="2160" w:hanging="360"/>
+      </w:pPr>
+      <w:rPr>
+        <w:rFonts w:ascii="Wingdings" w:hAnsi="Wingdings" w:hint="default"/>
+      </w:rPr>
+    </w:lvl>
+    <w:lvl w:ilvl="3" w:tplc="04090001" w:tentative="1">
+      <w:start w:val="1"/>
+      <w:numFmt w:val="bullet"/>
+      <w:lvlText w:val=""/>
+      <w:lvlJc w:val="left"/>
+      <w:pPr>
+        <w:ind w:left="2880" w:hanging="360"/>
+      </w:pPr>
+      <w:rPr>
+        <w:rFonts w:ascii="Symbol" w:hAnsi="Symbol" w:hint="default"/>
+      </w:rPr>
+    </w:lvl>
+    <w:lvl w:ilvl="4" w:tplc="04090003" w:tentative="1">
+      <w:start w:val="1"/>
+      <w:numFmt w:val="bullet"/>
+      <w:lvlText w:val="o"/>
+      <w:lvlJc w:val="left"/>
+      <w:pPr>
+        <w:ind w:left="3600" w:hanging="360"/>
+      </w:pPr>
+      <w:rPr>
+        <w:rFonts w:ascii="Courier New" w:hAnsi="Courier New" w:cs="Courier New" w:hint="default"/>
+      </w:rPr>
+    </w:lvl>
+    <w:lvl w:ilvl="5" w:tplc="04090005" w:tentative="1">
+      <w:start w:val="1"/>
+      <w:numFmt w:val="bullet"/>
+      <w:lvlText w:val=""/>
+      <w:lvlJc w:val="left"/>
+      <w:pPr>
+        <w:ind w:left="4320" w:hanging="360"/>
+      </w:pPr>
+      <w:rPr>
+        <w:rFonts w:ascii="Wingdings" w:hAnsi="Wingdings" w:hint="default"/>
+      </w:rPr>
+    </w:lvl>
+    <w:lvl w:ilvl="6" w:tplc="04090001" w:tentative="1">
+      <w:start w:val="1"/>
+      <w:numFmt w:val="bullet"/>
+      <w:lvlText w:val=""/>
+      <w:lvlJc w:val="left"/>
+      <w:pPr>
+        <w:ind w:left="5040" w:hanging="360"/>
+      </w:pPr>
+      <w:rPr>
+        <w:rFonts w:ascii="Symbol" w:hAnsi="Symbol" w:hint="default"/>
+      </w:rPr>
+    </w:lvl>
+    <w:lvl w:ilvl="7" w:tplc="04090003" w:tentative="1">
+      <w:start w:val="1"/>
+      <w:numFmt w:val="bullet"/>
+      <w:lvlText w:val="o"/>
+      <w:lvlJc w:val="left"/>
+      <w:pPr>
+        <w:ind w:left="5760" w:hanging="360"/>
+      </w:pPr>
+      <w:rPr>
+        <w:rFonts w:ascii="Courier New" w:hAnsi="Courier New" w:cs="Courier New" w:hint="default"/>
+      </w:rPr>
+    </w:lvl>
+    <w:lvl w:ilvl="8" w:tplc="04090005" w:tentative="1">
+      <w:start w:val="1"/>
+      <w:numFmt w:val="bullet"/>
+      <w:lvlText w:val=""/>
+      <w:lvlJc w:val="left"/>
+      <w:pPr>
+        <w:ind w:left="6480" w:hanging="360"/>
+      </w:pPr>
+      <w:rPr>
+        <w:rFonts w:ascii="Wingdings" w:hAnsi="Wingdings" w:hint="default"/>
+      </w:rPr>
+    </w:lvl>
+  </w:abstractNum>
+  <w:abstractNum w:abstractNumId="16">
     <w:nsid w:val="1F1346C6"/>
     <w:multiLevelType w:val="multilevel"/>
     <w:tmpl w:val="127ED3EE"/>
@@ -2860,7 +4145,7 @@
       </w:pPr>
     </w:lvl>
   </w:abstractNum>
-  <w:abstractNum w:abstractNumId="16">
+  <w:abstractNum w:abstractNumId="17">
     <w:nsid w:val="2D706F47"/>
     <w:multiLevelType w:val="hybridMultilevel"/>
     <w:tmpl w:val="AE8CC7D4"/>
@@ -2973,7 +4258,7 @@
       </w:rPr>
     </w:lvl>
   </w:abstractNum>
-  <w:abstractNum w:abstractNumId="17">
+  <w:abstractNum w:abstractNumId="18">
     <w:nsid w:val="31BC4518"/>
     <w:multiLevelType w:val="multilevel"/>
     <w:tmpl w:val="127ED3EE"/>
@@ -3089,7 +4374,7 @@
       </w:pPr>
     </w:lvl>
   </w:abstractNum>
-  <w:abstractNum w:abstractNumId="18">
+  <w:abstractNum w:abstractNumId="19">
     <w:nsid w:val="37E91AB0"/>
     <w:multiLevelType w:val="hybridMultilevel"/>
     <w:tmpl w:val="230CDBB0"/>
@@ -3202,7 +4487,7 @@
       </w:rPr>
     </w:lvl>
   </w:abstractNum>
-  <w:abstractNum w:abstractNumId="19">
+  <w:abstractNum w:abstractNumId="20">
     <w:nsid w:val="3DA47907"/>
     <w:multiLevelType w:val="hybridMultilevel"/>
     <w:tmpl w:val="7A16193A"/>
@@ -3315,7 +4600,7 @@
       </w:rPr>
     </w:lvl>
   </w:abstractNum>
-  <w:abstractNum w:abstractNumId="20">
+  <w:abstractNum w:abstractNumId="21">
     <w:nsid w:val="4DA62A8E"/>
     <w:multiLevelType w:val="hybridMultilevel"/>
     <w:tmpl w:val="60FABEAC"/>
@@ -3429,7 +4714,7 @@
       </w:rPr>
     </w:lvl>
   </w:abstractNum>
-  <w:abstractNum w:abstractNumId="21">
+  <w:abstractNum w:abstractNumId="22">
     <w:nsid w:val="4EEB56A3"/>
     <w:multiLevelType w:val="hybridMultilevel"/>
     <w:tmpl w:val="1DB2AACC"/>
@@ -3542,7 +4827,7 @@
       </w:rPr>
     </w:lvl>
   </w:abstractNum>
-  <w:abstractNum w:abstractNumId="22">
+  <w:abstractNum w:abstractNumId="23">
     <w:nsid w:val="55A55CB1"/>
     <w:multiLevelType w:val="hybridMultilevel"/>
     <w:tmpl w:val="58808F64"/>
@@ -3655,7 +4940,7 @@
       </w:rPr>
     </w:lvl>
   </w:abstractNum>
-  <w:abstractNum w:abstractNumId="23">
+  <w:abstractNum w:abstractNumId="24">
     <w:nsid w:val="56B112DE"/>
     <w:multiLevelType w:val="hybridMultilevel"/>
     <w:tmpl w:val="5ADC1B6A"/>
@@ -3768,7 +5053,7 @@
       </w:rPr>
     </w:lvl>
   </w:abstractNum>
-  <w:abstractNum w:abstractNumId="24">
+  <w:abstractNum w:abstractNumId="25">
     <w:nsid w:val="591E266E"/>
     <w:multiLevelType w:val="multilevel"/>
     <w:tmpl w:val="0409001D"/>
@@ -3854,7 +5139,7 @@
       </w:pPr>
     </w:lvl>
   </w:abstractNum>
-  <w:abstractNum w:abstractNumId="25">
+  <w:abstractNum w:abstractNumId="26">
     <w:nsid w:val="5FB620EA"/>
     <w:multiLevelType w:val="multilevel"/>
     <w:tmpl w:val="E13E9EA4"/>
@@ -3943,7 +5228,7 @@
       </w:pPr>
     </w:lvl>
   </w:abstractNum>
-  <w:abstractNum w:abstractNumId="26">
+  <w:abstractNum w:abstractNumId="27">
     <w:nsid w:val="65553D09"/>
     <w:multiLevelType w:val="hybridMultilevel"/>
     <w:tmpl w:val="AF0C0CDC"/>
@@ -4055,7 +5340,7 @@
       </w:rPr>
     </w:lvl>
   </w:abstractNum>
-  <w:abstractNum w:abstractNumId="27">
+  <w:abstractNum w:abstractNumId="28">
     <w:nsid w:val="7AD87294"/>
     <w:multiLevelType w:val="multilevel"/>
     <w:tmpl w:val="127ED3EE"/>
@@ -4171,7 +5456,7 @@
       </w:pPr>
     </w:lvl>
   </w:abstractNum>
-  <w:abstractNum w:abstractNumId="28">
+  <w:abstractNum w:abstractNumId="29">
     <w:nsid w:val="7D796ECC"/>
     <w:multiLevelType w:val="hybridMultilevel"/>
     <w:tmpl w:val="B330D6A6"/>
@@ -4294,7 +5579,7 @@
     <w:abstractNumId w:val="13"/>
   </w:num>
   <w:num w:numId="11">
-    <w:abstractNumId w:val="15"/>
+    <w:abstractNumId w:val="16"/>
   </w:num>
   <w:num w:numId="12">
     <w:abstractNumId w:val="10"/>
@@ -4303,31 +5588,31 @@
     <w:abstractNumId w:val="11"/>
   </w:num>
   <w:num w:numId="14">
-    <w:abstractNumId w:val="27"/>
+    <w:abstractNumId w:val="28"/>
   </w:num>
   <w:num w:numId="15">
-    <w:abstractNumId w:val="17"/>
+    <w:abstractNumId w:val="18"/>
   </w:num>
   <w:num w:numId="16">
-    <w:abstractNumId w:val="24"/>
+    <w:abstractNumId w:val="25"/>
   </w:num>
   <w:num w:numId="17">
-    <w:abstractNumId w:val="28"/>
+    <w:abstractNumId w:val="29"/>
   </w:num>
   <w:num w:numId="18">
-    <w:abstractNumId w:val="21"/>
+    <w:abstractNumId w:val="22"/>
   </w:num>
   <w:num w:numId="19">
-    <w:abstractNumId w:val="26"/>
+    <w:abstractNumId w:val="27"/>
   </w:num>
   <w:num w:numId="20">
     <w:abstractNumId w:val="8"/>
   </w:num>
   <w:num w:numId="21">
-    <w:abstractNumId w:val="25"/>
+    <w:abstractNumId w:val="26"/>
   </w:num>
   <w:num w:numId="22">
-    <w:abstractNumId w:val="22"/>
+    <w:abstractNumId w:val="23"/>
   </w:num>
   <w:num w:numId="23">
     <w:abstractNumId w:val="12"/>
@@ -4336,22 +5621,25 @@
     <w:abstractNumId w:val="14"/>
   </w:num>
   <w:num w:numId="25">
-    <w:abstractNumId w:val="18"/>
+    <w:abstractNumId w:val="19"/>
   </w:num>
   <w:num w:numId="26">
-    <w:abstractNumId w:val="19"/>
+    <w:abstractNumId w:val="20"/>
   </w:num>
   <w:num w:numId="27">
-    <w:abstractNumId w:val="16"/>
+    <w:abstractNumId w:val="17"/>
   </w:num>
   <w:num w:numId="28">
     <w:abstractNumId w:val="0"/>
   </w:num>
   <w:num w:numId="29">
-    <w:abstractNumId w:val="20"/>
+    <w:abstractNumId w:val="21"/>
   </w:num>
   <w:num w:numId="30">
-    <w:abstractNumId w:val="23"/>
+    <w:abstractNumId w:val="24"/>
+  </w:num>
+  <w:num w:numId="31">
+    <w:abstractNumId w:val="15"/>
   </w:num>
 </w:numbering>
 </file>
@@ -4928,7 +6216,6 @@
   <w:style w:type="character" w:default="1" w:styleId="DefaultParagraphFont">
     <w:name w:val="Default Paragraph Font"/>
     <w:uiPriority w:val="1"/>
-    <w:semiHidden/>
     <w:unhideWhenUsed/>
   </w:style>
   <w:style w:type="table" w:default="1" w:styleId="TableNormal">
@@ -5542,7 +6829,7 @@
 </file>
 
 <file path=customXml/itemProps1.xml><?xml version="1.0" encoding="utf-8"?>
-<ds:datastoreItem xmlns:ds="http://schemas.openxmlformats.org/officeDocument/2006/customXml" ds:itemID="{4104DF15-9082-3E44-8D54-38D21775C8EA}">
+<ds:datastoreItem xmlns:ds="http://schemas.openxmlformats.org/officeDocument/2006/customXml" ds:itemID="{864DE6C4-243F-A542-88C4-5EBF665E4E51}">
   <ds:schemaRefs>
     <ds:schemaRef ds:uri="http://schemas.openxmlformats.org/officeDocument/2006/bibliography"/>
   </ds:schemaRefs>

</xml_diff>

<commit_message>
Part 1 almost done
</commit_message>
<xml_diff>
--- a/StonehouseAssignment4.docx
+++ b/StonehouseAssignment4.docx
@@ -292,6 +292,9 @@
       <w:r>
         <w:t>that will predict whether the system will have a temperature reading that is colder or hotter than the target temperature.</w:t>
       </w:r>
+      <w:r>
+        <w:t xml:space="preserve"> The appendix shows an example set of data. </w:t>
+      </w:r>
     </w:p>
     <w:p>
       <w:r>
@@ -303,13 +306,28 @@
       </w:r>
       <w:proofErr w:type="spellEnd"/>
       <w:r>
-        <w:t xml:space="preserve"> Spark application, data was read in</w:t>
-      </w:r>
-      <w:r>
-        <w:t xml:space="preserve"> to a data storage object. </w:t>
-      </w:r>
-    </w:p>
-    <w:p>
+        <w:t xml:space="preserve"> Spark application, </w:t>
+      </w:r>
+      <w:r>
+        <w:t xml:space="preserve">the HVAC CSV </w:t>
+      </w:r>
+      <w:r>
+        <w:t xml:space="preserve">data was </w:t>
+      </w:r>
+      <w:r>
+        <w:t>loaded into</w:t>
+      </w:r>
+      <w:r>
+        <w:t xml:space="preserve"> a data storage object. </w:t>
+      </w:r>
+      <w:r>
+        <w:t xml:space="preserve">Using Spark “lazy loading”, several map steps were organized in a Pipeline.  Some columns were dropped, while others were transformed.   One transformation was to That data was used to fit a logistic regression model using the Spark ML library.  </w:t>
+      </w:r>
+    </w:p>
+    <w:p>
+      <w:pPr>
+        <w:keepNext/>
+      </w:pPr>
       <w:r>
         <w:rPr>
           <w:noProof/>
@@ -365,6 +383,25 @@
       </w:r>
     </w:p>
     <w:p>
+      <w:pPr>
+        <w:pStyle w:val="Caption"/>
+      </w:pPr>
+      <w:r>
+        <w:t xml:space="preserve">Figure </w:t>
+      </w:r>
+      <w:fldSimple w:instr=" SEQ Figure \* ARABIC ">
+        <w:r>
+          <w:rPr>
+            <w:noProof/>
+          </w:rPr>
+          <w:t>1</w:t>
+        </w:r>
+      </w:fldSimple>
+      <w:r>
+        <w:t>. Listing and output for predicting first set of data</w:t>
+      </w:r>
+    </w:p>
+    <w:p>
       <w:r>
         <w:t>The input data f</w:t>
       </w:r>
@@ -420,7 +457,11 @@
         <w:t>to a Tokenizer</w:t>
       </w:r>
       <w:r>
-        <w:t xml:space="preserve"> to split them into two words.  These words are passed to the </w:t>
+        <w:t xml:space="preserve"> to split them </w:t>
+      </w:r>
+      <w:r>
+        <w:lastRenderedPageBreak/>
+        <w:t xml:space="preserve">into two words.  These words are passed to the </w:t>
       </w:r>
       <w:proofErr w:type="spellStart"/>
       <w:r>
@@ -499,7 +540,6 @@
         <w:t xml:space="preserve"> the </w:t>
       </w:r>
       <w:r>
-        <w:lastRenderedPageBreak/>
         <w:t xml:space="preserve">probability that the measured value will be cooler or hotter than the target temperature.  If the first value in the </w:t>
       </w:r>
       <w:proofErr w:type="spellStart"/>
@@ -508,10 +548,7 @@
       </w:r>
       <w:proofErr w:type="spellEnd"/>
       <w:r>
-        <w:t xml:space="preserve"> is above .5, then a zero is predicted. If the second</w:t>
-      </w:r>
-      <w:r>
-        <w:t xml:space="preserve"> value in the </w:t>
+        <w:t xml:space="preserve"> is above .5, then a zero is predicted. If the second value in the </w:t>
       </w:r>
       <w:proofErr w:type="spellStart"/>
       <w:r>
@@ -519,13 +556,7 @@
       </w:r>
       <w:proofErr w:type="spellEnd"/>
       <w:r>
-        <w:t xml:space="preserve"> is above .5, then a </w:t>
-      </w:r>
-      <w:r>
-        <w:t>one</w:t>
-      </w:r>
-      <w:r>
-        <w:t xml:space="preserve"> is predicted</w:t>
+        <w:t xml:space="preserve"> is above .5, then a one is predicted</w:t>
       </w:r>
       <w:r>
         <w:t>.</w:t>
@@ -565,6 +596,9 @@
       </w:r>
     </w:p>
     <w:p>
+      <w:pPr>
+        <w:keepNext/>
+      </w:pPr>
       <w:r>
         <w:rPr>
           <w:noProof/>
@@ -623,12 +657,41 @@
       </w:r>
     </w:p>
     <w:p>
+      <w:pPr>
+        <w:pStyle w:val="Caption"/>
+      </w:pPr>
+      <w:r>
+        <w:t xml:space="preserve">Figure </w:t>
+      </w:r>
+      <w:fldSimple w:instr=" SEQ Figure \* ARABIC ">
+        <w:r>
+          <w:rPr>
+            <w:noProof/>
+          </w:rPr>
+          <w:t>2</w:t>
+        </w:r>
+      </w:fldSimple>
+      <w:r>
+        <w:t xml:space="preserve">. </w:t>
+      </w:r>
+      <w:r>
+        <w:t xml:space="preserve">Listing and output for predicting </w:t>
+      </w:r>
+      <w:r>
+        <w:t>second</w:t>
+      </w:r>
+      <w:r>
+        <w:t xml:space="preserve"> set of data</w:t>
+      </w:r>
+    </w:p>
+    <w:p>
       <w:r>
         <w:t xml:space="preserve">In the second set of results, only one of the observations </w:t>
       </w:r>
     </w:p>
     <w:p>
       <w:r>
+        <w:lastRenderedPageBreak/>
         <w:t xml:space="preserve">From just these two samples, it would seem that the System value has a bigger influence on the prediction.  For example, the second set has two pairs of observations for two Systems with a big range of </w:t>
       </w:r>
       <w:proofErr w:type="spellStart"/>
@@ -668,37 +731,62 @@
         <w:t xml:space="preserve">Per Statistics Solutions (2016), logistic regression assumes a number of things. One is that, for binary logistic regression, the target variable is binary. </w:t>
       </w:r>
       <w:r>
-        <w:t xml:space="preserve">It assumes </w:t>
-      </w:r>
+        <w:t>It assumes that P(y=1) is the probability of the event happening.</w:t>
+      </w:r>
+      <w:r>
+        <w:t xml:space="preserve">  In our case, the target variable is binary, and does represent the label of 1 to mean the event is happening.  O</w:t>
+      </w:r>
+      <w:r>
+        <w:t>nly meaningful variables should be included and all meaningful variables should be included.</w:t>
+      </w:r>
+      <w:r>
+        <w:t xml:space="preserve"> Also, logistic regression requires a large number of samples relative to the number of independent variables.</w:t>
+      </w:r>
+      <w:r>
+        <w:t xml:space="preserve"> The minimum is 10 cases per independent variable, but often the recommendation is more like 30.  The data in this case meets all of these criteria.  There are plenty of records (8000) relative to the number of independent variables (2). </w:t>
+      </w:r>
+    </w:p>
+    <w:p>
+      <w:r>
+        <w:t xml:space="preserve">An alternative algorithm appropriate for this case is support vector machines (SVMs). </w:t>
+      </w:r>
+      <w:r>
+        <w:t xml:space="preserve"> The concept of SVM is to divide the observations by a hyperplane, creating the maximum distance between the two groups.  SVM can make use of a linear or non-linear (e.g., Gaussian) kernel.  SVM with a linear kernel is very similar to logistic regression.  Kumar (2015) describes when it is appropriate to use logistic regression, drawing from Andrew Ng’s Machine Learning course.  For the HVAC data set, SVM with a Gaussian kernel is appropriate.</w:t>
+      </w:r>
+      <w:r>
+        <w:t xml:space="preserve">  Logistic regression and SVM with a linear kernel are looking for a linear hyperplane separating two groups, as illustrated in </w:t>
+      </w:r>
+      <w:proofErr w:type="spellStart"/>
+      <w:r>
+        <w:t>Joglekar</w:t>
+      </w:r>
+      <w:proofErr w:type="spellEnd"/>
+      <w:r>
+        <w:t xml:space="preserve"> (2015).  In contrast, SVM with a Gaussian kernel looks to find a non-linear hyperplane between two groups.</w:t>
+      </w:r>
+    </w:p>
+    <w:p>
       <w:r>
         <w:lastRenderedPageBreak/>
-        <w:t>that P(y=1) is the probability of the event happening.</w:t>
-      </w:r>
-      <w:r>
-        <w:t xml:space="preserve">  In our case, t</w:t>
-      </w:r>
-      <w:r>
-        <w:t xml:space="preserve">he target variable is binary, and does represent the label of 1 to mean the event is happening.  </w:t>
-      </w:r>
-      <w:r>
-        <w:t>O</w:t>
-      </w:r>
-      <w:r>
-        <w:t>nly meaningful variables should be included and all meaningful variables should be included.</w:t>
-      </w:r>
-      <w:r>
-        <w:t xml:space="preserve"> Also, logistic regression requires a large number of samples relative to the number of independent variables.</w:t>
-      </w:r>
-      <w:r>
-        <w:t xml:space="preserve"> The minimum is 10 cases per independent variable, but often the recommendation is more like 30.  The data in this case meets all of these criteria.  There are plenty of records (8000) relative to the number of independent variables (2). </w:t>
-      </w:r>
-    </w:p>
-    <w:p>
-      <w:r>
-        <w:t xml:space="preserve">An alternative algorithm appropriate for this case is support vector machines (SVMs). </w:t>
-      </w:r>
-      <w:r>
-        <w:t xml:space="preserve"> The concept of SVM is to divide the observations by a hyperplane, creating the maximum distance between the two groups.  SVM can make use of a linear or non-linear (e.g., Gaussian) kernel.  SVM with a linear kernel is very similar to logistic regression.  Kumar (2015) describes when it is appropriate to use logistic regression, drawing from Andrew Ng’s Machine Learning course.  For the HVAC data set, SVM with a Gaussian kernel is appropriate.</w:t>
+        <w:t>Another machine learning algorithm appropriate for this case is decision tree.  An advantage of decision tree is that the results are easy to explain.  It can also point out interactions between variables that particular indicate one group vs. the other.</w:t>
+      </w:r>
+    </w:p>
+    <w:p>
+      <w:pPr>
+        <w:pStyle w:val="Heading2"/>
+      </w:pPr>
+      <w:r>
+        <w:t>In-memory processing</w:t>
+      </w:r>
+    </w:p>
+    <w:p>
+      <w:pPr>
+        <w:tabs>
+          <w:tab w:val="right" w:pos="9972"/>
+        </w:tabs>
+      </w:pPr>
+      <w:r>
+        <w:t xml:space="preserve">A question related to Spark is whether in-memory processing can displace MapReduce in the long run.  </w:t>
       </w:r>
     </w:p>
     <w:p/>
@@ -707,22 +795,6 @@
         <w:pStyle w:val="Heading2"/>
       </w:pPr>
       <w:r>
-        <w:t>In-memory processing</w:t>
-      </w:r>
-    </w:p>
-    <w:p>
-      <w:pPr>
-        <w:tabs>
-          <w:tab w:val="right" w:pos="9972"/>
-        </w:tabs>
-      </w:pPr>
-    </w:p>
-    <w:p/>
-    <w:p>
-      <w:pPr>
-        <w:pStyle w:val="Heading2"/>
-      </w:pPr>
-      <w:r>
         <w:t>Spark, HDFS and Object Storage</w:t>
       </w:r>
     </w:p>
@@ -747,7 +819,6 @@
     </w:p>
     <w:p>
       <w:r>
-        <w:lastRenderedPageBreak/>
         <w:t xml:space="preserve">Both Spark and MapReduce need a way to share data </w:t>
       </w:r>
       <w:r>
@@ -803,8 +874,6 @@
       <w:r>
         <w:t xml:space="preserve">serialization. </w:t>
       </w:r>
-      <w:bookmarkStart w:id="0" w:name="_GoBack"/>
-      <w:bookmarkEnd w:id="0"/>
     </w:p>
     <w:p>
       <w:r>
@@ -863,6 +932,7 @@
         </w:numPr>
       </w:pPr>
       <w:r>
+        <w:lastRenderedPageBreak/>
         <w:t xml:space="preserve">Mention things from the “Myths” article – new JVM vs. new thread </w:t>
       </w:r>
     </w:p>
@@ -875,7 +945,6 @@
         <w:rPr>
           <w:noProof/>
         </w:rPr>
-        <w:lastRenderedPageBreak/>
         <w:drawing>
           <wp:inline distT="0" distB="0" distL="0" distR="0" wp14:anchorId="2ADCE041" wp14:editId="7693DC1A">
             <wp:extent cx="4037660" cy="1921383"/>
@@ -933,24 +1002,14 @@
       <w:r>
         <w:t xml:space="preserve">Figure </w:t>
       </w:r>
-      <w:r>
-        <w:fldChar w:fldCharType="begin"/>
-      </w:r>
-      <w:r>
-        <w:instrText xml:space="preserve"> SEQ Figure \* ARABIC </w:instrText>
-      </w:r>
-      <w:r>
-        <w:fldChar w:fldCharType="separate"/>
-      </w:r>
-      <w:r>
-        <w:rPr>
-          <w:noProof/>
-        </w:rPr>
-        <w:t>1</w:t>
-      </w:r>
-      <w:r>
-        <w:fldChar w:fldCharType="end"/>
-      </w:r>
+      <w:fldSimple w:instr=" SEQ Figure \* ARABIC ">
+        <w:r>
+          <w:rPr>
+            <w:noProof/>
+          </w:rPr>
+          <w:t>3</w:t>
+        </w:r>
+      </w:fldSimple>
       <w:r>
         <w:t>. Data sharing between stages - MapReduce</w:t>
       </w:r>
@@ -1020,24 +1079,14 @@
       <w:r>
         <w:t xml:space="preserve">Figure </w:t>
       </w:r>
-      <w:r>
-        <w:fldChar w:fldCharType="begin"/>
-      </w:r>
-      <w:r>
-        <w:instrText xml:space="preserve"> SEQ Figure \* ARABIC </w:instrText>
-      </w:r>
-      <w:r>
-        <w:fldChar w:fldCharType="separate"/>
-      </w:r>
-      <w:r>
-        <w:rPr>
-          <w:noProof/>
-        </w:rPr>
-        <w:t>2</w:t>
-      </w:r>
-      <w:r>
-        <w:fldChar w:fldCharType="end"/>
-      </w:r>
+      <w:fldSimple w:instr=" SEQ Figure \* ARABIC ">
+        <w:r>
+          <w:rPr>
+            <w:noProof/>
+          </w:rPr>
+          <w:t>4</w:t>
+        </w:r>
+      </w:fldSimple>
       <w:r>
         <w:t>. Data sharing between stages - Spark</w:t>
       </w:r>
@@ -1320,32 +1369,19 @@
       <w:pPr>
         <w:pStyle w:val="Caption"/>
       </w:pPr>
-      <w:bookmarkStart w:id="1" w:name="_Ref467790744"/>
+      <w:bookmarkStart w:id="0" w:name="_Ref467790744"/>
       <w:r>
         <w:t xml:space="preserve">Figure </w:t>
       </w:r>
-      <w:r>
-        <w:fldChar w:fldCharType="begin"/>
-      </w:r>
-      <w:r>
-        <w:instrText xml:space="preserve"> SEQ Figure \* ARABIC </w:instrText>
-      </w:r>
-      <w:r>
-        <w:fldChar w:fldCharType="separate"/>
-      </w:r>
-      <w:r>
-        <w:rPr>
-          <w:noProof/>
-        </w:rPr>
-        <w:t>3</w:t>
-      </w:r>
-      <w:r>
-        <w:rPr>
-          <w:noProof/>
-        </w:rPr>
-        <w:fldChar w:fldCharType="end"/>
-      </w:r>
-      <w:bookmarkEnd w:id="1"/>
+      <w:fldSimple w:instr=" SEQ Figure \* ARABIC ">
+        <w:r>
+          <w:rPr>
+            <w:noProof/>
+          </w:rPr>
+          <w:t>5</w:t>
+        </w:r>
+      </w:fldSimple>
+      <w:bookmarkEnd w:id="0"/>
       <w:r>
         <w:t>. Performance comparison between RDDs and data frames for Python and Scala</w:t>
       </w:r>
@@ -1557,6 +1593,30 @@
       </w:hyperlink>
     </w:p>
     <w:p>
+      <w:proofErr w:type="spellStart"/>
+      <w:r>
+        <w:t>Joglekar</w:t>
+      </w:r>
+      <w:proofErr w:type="spellEnd"/>
+      <w:r>
+        <w:t>, S., 2015, “</w:t>
+      </w:r>
+      <w:r>
+        <w:t>Lo</w:t>
+      </w:r>
+      <w:r>
+        <w:t xml:space="preserve">gistic Regression (for dummies)”, retrieved from </w:t>
+      </w:r>
+      <w:hyperlink r:id="rId20" w:history="1">
+        <w:r>
+          <w:rPr>
+            <w:rStyle w:val="Hyperlink"/>
+          </w:rPr>
+          <w:t>https://codesachin.wordpress.com/2015/08/16/logistic-regression-for-dummies/</w:t>
+        </w:r>
+      </w:hyperlink>
+    </w:p>
+    <w:p>
       <w:r>
         <w:t>Kumar, A., 2015, “</w:t>
       </w:r>
@@ -1566,7 +1626,7 @@
       <w:r>
         <w:t xml:space="preserve">se Logistic Regression vs. SVM”, retrieved from </w:t>
       </w:r>
-      <w:hyperlink r:id="rId20" w:history="1">
+      <w:hyperlink r:id="rId21" w:history="1">
         <w:r>
           <w:rPr>
             <w:rStyle w:val="Hyperlink"/>
@@ -1598,24 +1658,12 @@
       <w:r>
         <w:t xml:space="preserve">retrieved from </w:t>
       </w:r>
-      <w:hyperlink r:id="rId21" w:history="1">
+      <w:hyperlink r:id="rId22" w:history="1">
         <w:r>
           <w:rPr>
             <w:rStyle w:val="Hyperlink"/>
           </w:rPr>
-          <w:t>https://azur</w:t>
-        </w:r>
-        <w:r>
-          <w:rPr>
-            <w:rStyle w:val="Hyperlink"/>
-          </w:rPr>
-          <w:t>e</w:t>
-        </w:r>
-        <w:r>
-          <w:rPr>
-            <w:rStyle w:val="Hyperlink"/>
-          </w:rPr>
-          <w:t>.microsoft.com/en-us/documentation/articles/hdinsight-apache-spark-ipython-notebook-machine-learning/</w:t>
+          <w:t>https://azure.microsoft.com/en-us/documentation/articles/hdinsight-apache-spark-ipython-notebook-machine-learning/</w:t>
         </w:r>
       </w:hyperlink>
     </w:p>
@@ -1629,7 +1677,7 @@
       <w:r>
         <w:t xml:space="preserve">”, retrieved from </w:t>
       </w:r>
-      <w:hyperlink r:id="rId22" w:history="1">
+      <w:hyperlink r:id="rId23" w:history="1">
         <w:r>
           <w:rPr>
             <w:rStyle w:val="Hyperlink"/>
@@ -1647,7 +1695,7 @@
       <w:r>
         <w:t xml:space="preserve">, 2015, retrieved from </w:t>
       </w:r>
-      <w:hyperlink r:id="rId23" w:history="1">
+      <w:hyperlink r:id="rId24" w:history="1">
         <w:r>
           <w:rPr>
             <w:rStyle w:val="Hyperlink"/>
@@ -1675,7 +1723,7 @@
       <w:r>
         <w:t xml:space="preserve">, and More”, retrieved from </w:t>
       </w:r>
-      <w:hyperlink r:id="rId24" w:history="1">
+      <w:hyperlink r:id="rId25" w:history="1">
         <w:r>
           <w:rPr>
             <w:rStyle w:val="Hyperlink"/>
@@ -1699,7 +1747,7 @@
       <w:r>
         <w:t xml:space="preserve">” retrieved from </w:t>
       </w:r>
-      <w:hyperlink r:id="rId25" w:history="1">
+      <w:hyperlink r:id="rId26" w:history="1">
         <w:r>
           <w:rPr>
             <w:rStyle w:val="Hyperlink"/>
@@ -1719,7 +1767,7 @@
       <w:r>
         <w:t xml:space="preserve">”, retrieved from </w:t>
       </w:r>
-      <w:hyperlink r:id="rId26" w:history="1">
+      <w:hyperlink r:id="rId27" w:history="1">
         <w:r>
           <w:rPr>
             <w:rStyle w:val="Hyperlink"/>
@@ -1760,8 +1808,180 @@
         <w:rPr>
           <w:b/>
         </w:rPr>
-        <w:t>Selected logs from R code:</w:t>
-      </w:r>
+        <w:t>First Rows from the HVAC Data:</w:t>
+      </w:r>
+    </w:p>
+    <w:p>
+      <w:pPr>
+        <w:pStyle w:val="p1"/>
+        <w:rPr>
+          <w:rStyle w:val="s1"/>
+        </w:rPr>
+      </w:pPr>
+      <w:r>
+        <w:rPr>
+          <w:rStyle w:val="s1"/>
+        </w:rPr>
+        <w:t xml:space="preserve">data = </w:t>
+      </w:r>
+      <w:proofErr w:type="spellStart"/>
+      <w:proofErr w:type="gramStart"/>
+      <w:r>
+        <w:rPr>
+          <w:rStyle w:val="s1"/>
+        </w:rPr>
+        <w:t>sc.textFile</w:t>
+      </w:r>
+      <w:proofErr w:type="spellEnd"/>
+      <w:proofErr w:type="gramEnd"/>
+      <w:r>
+        <w:rPr>
+          <w:rStyle w:val="s1"/>
+        </w:rPr>
+        <w:t>("swift://notebooks.spark/HVAC.csv")</w:t>
+      </w:r>
+    </w:p>
+    <w:p>
+      <w:pPr>
+        <w:pStyle w:val="p1"/>
+        <w:rPr>
+          <w:rStyle w:val="s1"/>
+        </w:rPr>
+      </w:pPr>
+      <w:proofErr w:type="spellStart"/>
+      <w:proofErr w:type="gramStart"/>
+      <w:r>
+        <w:rPr>
+          <w:rStyle w:val="s1"/>
+        </w:rPr>
+        <w:t>data.take</w:t>
+      </w:r>
+      <w:proofErr w:type="spellEnd"/>
+      <w:proofErr w:type="gramEnd"/>
+      <w:r>
+        <w:rPr>
+          <w:rStyle w:val="s1"/>
+        </w:rPr>
+        <w:t>(5)</w:t>
+      </w:r>
+    </w:p>
+    <w:p>
+      <w:pPr>
+        <w:pStyle w:val="p1"/>
+        <w:rPr>
+          <w:rStyle w:val="s1"/>
+        </w:rPr>
+      </w:pPr>
+    </w:p>
+    <w:p>
+      <w:pPr>
+        <w:pStyle w:val="p1"/>
+      </w:pPr>
+      <w:r>
+        <w:rPr>
+          <w:rStyle w:val="s1"/>
+        </w:rPr>
+        <w:t>[</w:t>
+      </w:r>
+      <w:proofErr w:type="spellStart"/>
+      <w:proofErr w:type="gramStart"/>
+      <w:r>
+        <w:rPr>
+          <w:rStyle w:val="s1"/>
+        </w:rPr>
+        <w:t>u'Date,Time</w:t>
+      </w:r>
+      <w:proofErr w:type="gramEnd"/>
+      <w:r>
+        <w:rPr>
+          <w:rStyle w:val="s1"/>
+        </w:rPr>
+        <w:t>,TargetTemp,ActualTemp,System,SystemAge,BuildingID</w:t>
+      </w:r>
+      <w:proofErr w:type="spellEnd"/>
+      <w:r>
+        <w:rPr>
+          <w:rStyle w:val="s1"/>
+        </w:rPr>
+        <w:t>',</w:t>
+      </w:r>
+    </w:p>
+    <w:p>
+      <w:pPr>
+        <w:pStyle w:val="p1"/>
+      </w:pPr>
+      <w:r>
+        <w:rPr>
+          <w:rStyle w:val="apple-converted-space"/>
+        </w:rPr>
+        <w:t> </w:t>
+      </w:r>
+      <w:r>
+        <w:rPr>
+          <w:rStyle w:val="s1"/>
+        </w:rPr>
+        <w:t>u'6/1/13,0:00:01,66,58,13,20,4',</w:t>
+      </w:r>
+    </w:p>
+    <w:p>
+      <w:pPr>
+        <w:pStyle w:val="p1"/>
+      </w:pPr>
+      <w:r>
+        <w:rPr>
+          <w:rStyle w:val="apple-converted-space"/>
+        </w:rPr>
+        <w:t> </w:t>
+      </w:r>
+      <w:r>
+        <w:rPr>
+          <w:rStyle w:val="s1"/>
+        </w:rPr>
+        <w:t>u'6/2/13,1:00:01,69,68,3,20,17',</w:t>
+      </w:r>
+    </w:p>
+    <w:p>
+      <w:pPr>
+        <w:pStyle w:val="p1"/>
+      </w:pPr>
+      <w:r>
+        <w:rPr>
+          <w:rStyle w:val="apple-converted-space"/>
+        </w:rPr>
+        <w:t> </w:t>
+      </w:r>
+      <w:r>
+        <w:rPr>
+          <w:rStyle w:val="s1"/>
+        </w:rPr>
+        <w:t>u'6/3/13,2:00:01,70,73,17,20,18',</w:t>
+      </w:r>
+    </w:p>
+    <w:p>
+      <w:pPr>
+        <w:pStyle w:val="p1"/>
+      </w:pPr>
+      <w:r>
+        <w:rPr>
+          <w:rStyle w:val="apple-converted-space"/>
+        </w:rPr>
+        <w:t> </w:t>
+      </w:r>
+      <w:r>
+        <w:rPr>
+          <w:rStyle w:val="s1"/>
+        </w:rPr>
+        <w:t>u'6/4/13,3:00:01,67,63,2,23,15']</w:t>
+      </w:r>
+    </w:p>
+    <w:p>
+      <w:pPr>
+        <w:rPr>
+          <w:b/>
+        </w:rPr>
+      </w:pPr>
+      <w:bookmarkStart w:id="1" w:name="_GoBack"/>
+      <w:bookmarkEnd w:id="1"/>
     </w:p>
     <w:p>
       <w:pPr>
@@ -1925,9 +2145,9 @@
       </w:pPr>
     </w:p>
     <w:sectPr>
-      <w:footerReference w:type="even" r:id="rId27"/>
-      <w:footerReference w:type="default" r:id="rId28"/>
-      <w:headerReference w:type="first" r:id="rId29"/>
+      <w:footerReference w:type="even" r:id="rId28"/>
+      <w:footerReference w:type="default" r:id="rId29"/>
+      <w:headerReference w:type="first" r:id="rId30"/>
       <w:pgSz w:w="12240" w:h="15840"/>
       <w:pgMar w:top="1710" w:right="1134" w:bottom="1710" w:left="1134" w:header="1134" w:footer="1134" w:gutter="0"/>
       <w:cols w:space="720"/>
@@ -2027,7 +2247,7 @@
         <w:rStyle w:val="PageNumber"/>
         <w:noProof/>
       </w:rPr>
-      <w:t>5</w:t>
+      <w:t>11</w:t>
     </w:r>
     <w:r>
       <w:rPr>
@@ -6216,6 +6436,7 @@
   <w:style w:type="character" w:default="1" w:styleId="DefaultParagraphFont">
     <w:name w:val="Default Paragraph Font"/>
     <w:uiPriority w:val="1"/>
+    <w:semiHidden/>
     <w:unhideWhenUsed/>
   </w:style>
   <w:style w:type="table" w:default="1" w:styleId="TableNormal">
@@ -6559,6 +6780,30 @@
     <w:uiPriority w:val="99"/>
     <w:semiHidden/>
     <w:rsid w:val="006A379C"/>
+  </w:style>
+  <w:style w:type="paragraph" w:customStyle="1" w:styleId="p1">
+    <w:name w:val="p1"/>
+    <w:basedOn w:val="Normal"/>
+    <w:rsid w:val="00B87748"/>
+    <w:pPr>
+      <w:spacing w:before="0" w:after="0" w:line="240" w:lineRule="auto"/>
+    </w:pPr>
+    <w:rPr>
+      <w:rFonts w:ascii="Courier" w:hAnsi="Courier"/>
+      <w:color w:val="6D7777"/>
+      <w:sz w:val="21"/>
+      <w:szCs w:val="21"/>
+    </w:rPr>
+  </w:style>
+  <w:style w:type="character" w:customStyle="1" w:styleId="s1">
+    <w:name w:val="s1"/>
+    <w:basedOn w:val="DefaultParagraphFont"/>
+    <w:rsid w:val="00B87748"/>
+  </w:style>
+  <w:style w:type="character" w:customStyle="1" w:styleId="apple-converted-space">
+    <w:name w:val="apple-converted-space"/>
+    <w:basedOn w:val="DefaultParagraphFont"/>
+    <w:rsid w:val="00B87748"/>
   </w:style>
 </w:styles>
 </file>
@@ -6829,7 +7074,7 @@
 </file>
 
 <file path=customXml/itemProps1.xml><?xml version="1.0" encoding="utf-8"?>
-<ds:datastoreItem xmlns:ds="http://schemas.openxmlformats.org/officeDocument/2006/customXml" ds:itemID="{864DE6C4-243F-A542-88C4-5EBF665E4E51}">
+<ds:datastoreItem xmlns:ds="http://schemas.openxmlformats.org/officeDocument/2006/customXml" ds:itemID="{DA8A7F9D-0D4B-0D47-A77B-DE9B5934CA46}">
   <ds:schemaRefs>
     <ds:schemaRef ds:uri="http://schemas.openxmlformats.org/officeDocument/2006/bibliography"/>
   </ds:schemaRefs>

</xml_diff>

<commit_message>
with changes from review
</commit_message>
<xml_diff>
--- a/StonehouseAssignment4.docx
+++ b/StonehouseAssignment4.docx
@@ -453,7 +453,18 @@
         <w:t xml:space="preserve">rame for this test had 6 rows.  Running the model produced </w:t>
       </w:r>
       <w:r>
-        <w:t xml:space="preserve">a data frame with 6 rows.  </w:t>
+        <w:t xml:space="preserve">a </w:t>
+      </w:r>
+      <w:proofErr w:type="spellStart"/>
+      <w:r>
+        <w:t>SparkSQL</w:t>
+      </w:r>
+      <w:proofErr w:type="spellEnd"/>
+      <w:r>
+        <w:t xml:space="preserve"> query result</w:t>
+      </w:r>
+      <w:r>
+        <w:t xml:space="preserve"> with 6 rows.  </w:t>
       </w:r>
       <w:r>
         <w:t xml:space="preserve">The input values to be scored are in the </w:t>
@@ -510,7 +521,11 @@
         <w:t>to a Tokenizer</w:t>
       </w:r>
       <w:r>
-        <w:t xml:space="preserve"> to split them into two words.  These words are passed to the </w:t>
+        <w:t xml:space="preserve"> to split them into two words.  These words are passed to </w:t>
+      </w:r>
+      <w:r>
+        <w:lastRenderedPageBreak/>
+        <w:t xml:space="preserve">the </w:t>
       </w:r>
       <w:proofErr w:type="spellStart"/>
       <w:r>
@@ -518,11 +533,7 @@
       </w:r>
       <w:proofErr w:type="spellEnd"/>
       <w:r>
-        <w:t xml:space="preserve"> </w:t>
-      </w:r>
-      <w:r>
-        <w:lastRenderedPageBreak/>
-        <w:t xml:space="preserve">function to create hashed values for the input values.  These hashed values are then passed to the fitted logistic regression model. </w:t>
+        <w:t xml:space="preserve"> function to create hashed values for the input values.  These hashed values are then passed to the fitted logistic regression model. </w:t>
       </w:r>
     </w:p>
     <w:p>
@@ -845,10 +856,33 @@
         <w:t>solutions like Spark can replace MapReduce.  The first key application is for iterative algorithms.  An example is logistic regression</w:t>
       </w:r>
       <w:r>
-        <w:t xml:space="preserve"> using maximum likelihood</w:t>
-      </w:r>
-      <w:r>
-        <w:t xml:space="preserve">.  Logistic Regression is often done with many iterations through the data, each time MapReduce requires that in between each iteration, data </w:t>
+        <w:t xml:space="preserve"> </w:t>
+      </w:r>
+      <w:r>
+        <w:t>which makes use of the iterative</w:t>
+      </w:r>
+      <w:r>
+        <w:t xml:space="preserve"> maximum likelihood</w:t>
+      </w:r>
+      <w:r>
+        <w:t xml:space="preserve"> algorithm</w:t>
+      </w:r>
+      <w:r>
+        <w:t>.  Logistic Regression is often done with many iterations through the data</w:t>
+      </w:r>
+      <w:r>
+        <w:t xml:space="preserve">.  </w:t>
+      </w:r>
+      <w:r>
+        <w:t xml:space="preserve">MapReduce requires that in between each </w:t>
+      </w:r>
+      <w:proofErr w:type="gramStart"/>
+      <w:r>
+        <w:t>iteration,</w:t>
+      </w:r>
+      <w:proofErr w:type="gramEnd"/>
+      <w:r>
+        <w:t xml:space="preserve"> data </w:t>
       </w:r>
       <w:r>
         <w:t>is</w:t>
@@ -1262,7 +1296,13 @@
       </w:r>
       <w:proofErr w:type="spellEnd"/>
       <w:r>
-        <w:t xml:space="preserve"> Read Caching.  This feature seems to offer some abilities for Spark users to do more sophisticated caching in memory.  This could provide some significant MapReduce speed improvements, especially for interactive use cases.</w:t>
+        <w:t xml:space="preserve"> Read Caching.  This feature seems to offer some abilities for </w:t>
+      </w:r>
+      <w:r>
+        <w:t>MapReduce</w:t>
+      </w:r>
+      <w:r>
+        <w:t xml:space="preserve"> users to do more sophisticated caching in memory.  This could provide some significant MapReduce speed improvements, especially for interactive use cases.</w:t>
       </w:r>
     </w:p>
     <w:p>
@@ -1358,13 +1398,43 @@
         <w:t xml:space="preserve">from one stage to the next </w:t>
       </w:r>
       <w:r>
-        <w:t xml:space="preserve">is done through the RDDs and has a lot of flexibility for how it is done.  The RDD </w:t>
+        <w:t xml:space="preserve">is done through the </w:t>
+      </w:r>
+      <w:r>
+        <w:t>caching mechanism of Resilient Distributed Datasets (</w:t>
+      </w:r>
+      <w:r>
+        <w:t>RDDs</w:t>
+      </w:r>
+      <w:r>
+        <w:t>).  RDDs</w:t>
+      </w:r>
+      <w:r>
+        <w:t xml:space="preserve"> </w:t>
+      </w:r>
+      <w:r>
+        <w:t>provide a</w:t>
+      </w:r>
+      <w:r>
+        <w:t xml:space="preserve"> lot of flexibility for how </w:t>
+      </w:r>
+      <w:r>
+        <w:t>to cache between stages</w:t>
+      </w:r>
+      <w:r>
+        <w:t xml:space="preserve">.  The RDD </w:t>
       </w:r>
       <w:r>
         <w:t>is configured for</w:t>
       </w:r>
       <w:r>
-        <w:t xml:space="preserve"> sharing </w:t>
+        <w:t xml:space="preserve"> </w:t>
+      </w:r>
+      <w:r>
+        <w:t>caching</w:t>
+      </w:r>
+      <w:r>
+        <w:t xml:space="preserve"> </w:t>
       </w:r>
       <w:r>
         <w:t>through the</w:t>
@@ -1378,47 +1448,48 @@
       </w:r>
       <w:proofErr w:type="spellEnd"/>
       <w:r>
-        <w:t xml:space="preserve"> setting.  From the </w:t>
-      </w:r>
-      <w:r>
-        <w:t>Spark Programming Guide</w:t>
-      </w:r>
-      <w:r>
-        <w:t xml:space="preserve"> (Apache, 2016), </w:t>
-      </w:r>
-      <w:r>
-        <w:t xml:space="preserve">there are numerous options to give flexibility for how to pass data from stage to stage.  The MEMORY_ONLY option means that data is never written to disk. It either fits in memory or is recomputed as needed. The MEMORY_AND_DISK option means the data is </w:t>
+        <w:t xml:space="preserve"> setting</w:t>
+      </w:r>
+      <w:r>
+        <w:t>, which has several options (Apache, 2016)</w:t>
+      </w:r>
+      <w:r>
+        <w:t>.  The MEMORY_ONLY option means that data is never written to disk.</w:t>
+      </w:r>
+      <w:r>
+        <w:t xml:space="preserve"> </w:t>
+      </w:r>
+      <w:r>
+        <w:t xml:space="preserve"> It either fits in memory or is recomputed as needed. The MEMORY_AND_DISK option means the data is stored in memory if </w:t>
       </w:r>
       <w:r>
         <w:lastRenderedPageBreak/>
-        <w:t xml:space="preserve">stored in memory if it fits, but otherwise it is “spilled over” to disk.  </w:t>
-      </w:r>
-      <w:r>
-        <w:t xml:space="preserve">The DISK_ONLY option means the RDD / </w:t>
+        <w:t xml:space="preserve">it fits, but otherwise it is “spilled over” to disk.  </w:t>
+      </w:r>
+      <w:r>
+        <w:t>The D</w:t>
+      </w:r>
+      <w:r>
+        <w:t xml:space="preserve">ISK_ONLY option means the RDD </w:t>
+      </w:r>
+      <w:r>
+        <w:t xml:space="preserve">will always be written to disk.  </w:t>
+      </w:r>
+      <w:r>
+        <w:t xml:space="preserve">The </w:t>
+      </w:r>
+      <w:r>
+        <w:t>MEMORY_ONLY_SER</w:t>
+      </w:r>
+      <w:r>
+        <w:t xml:space="preserve"> and MEMORY_AND_DISK_SER options work like their counterparts, but they use a space efficient format. There is a tradeoff because there is overhead in serializing / </w:t>
       </w:r>
       <w:proofErr w:type="spellStart"/>
       <w:r>
-        <w:t>DataFrame</w:t>
+        <w:t>deserializing</w:t>
       </w:r>
       <w:proofErr w:type="spellEnd"/>
       <w:r>
-        <w:t xml:space="preserve"> will always be written to disk.  </w:t>
-      </w:r>
-      <w:r>
-        <w:t xml:space="preserve">The </w:t>
-      </w:r>
-      <w:r>
-        <w:t>MEMORY_ONLY_SER</w:t>
-      </w:r>
-      <w:r>
-        <w:t xml:space="preserve"> and MEMORY_AND_DISK_SER options work like their counterparts, but they use a space efficient format. There is a tradeoff because there is overhead in serializing / </w:t>
-      </w:r>
-      <w:proofErr w:type="spellStart"/>
-      <w:r>
-        <w:t>deserializing</w:t>
-      </w:r>
-      <w:proofErr w:type="spellEnd"/>
-      <w:r>
         <w:t xml:space="preserve"> the data.  The MEMORY_ONLY_2</w:t>
       </w:r>
       <w:r>
@@ -1434,7 +1505,7 @@
         <w:t xml:space="preserve">except a copy of data is stored on a second node.  The DISK_2 option </w:t>
       </w:r>
       <w:r>
-        <w:t>has similar performance characteristics to MapReduce if there is very limited memory on the systems, since Spark will have delays for networking and disk writes.</w:t>
+        <w:t>has similar performance characteristics to MapReduce, since Spark will have delays for networking and disk writes.</w:t>
       </w:r>
       <w:r>
         <w:t xml:space="preserve"> </w:t>
@@ -1530,6 +1601,11 @@
     </w:p>
     <w:p>
       <w:r>
+        <w:t xml:space="preserve">Both Spark and Hadoop MapReduce implement the concepts of that model (see Owen, 2014).  </w:t>
+      </w:r>
+    </w:p>
+    <w:p>
+      <w:r>
         <w:t>Miner and Shook (2014) provide a useful picture of the flow of MapReduce jobs (</w:t>
       </w:r>
       <w:r>
@@ -1554,10 +1630,7 @@
         <w:fldChar w:fldCharType="end"/>
       </w:r>
       <w:r>
-        <w:t xml:space="preserve">). </w:t>
-      </w:r>
-      <w:r>
-        <w:t xml:space="preserve"> The </w:t>
+        <w:t>).</w:t>
       </w:r>
       <w:r>
         <w:tab/>
@@ -1645,9 +1718,6 @@
     </w:p>
     <w:p>
       <w:r>
-        <w:t xml:space="preserve">Both Spark and Hadoop MapReduce implement the concepts of that model (see Owen, 2014).  </w:t>
-      </w:r>
-      <w:r>
         <w:t>The Spark API has a map function which can be used to do filtering and other typical functions done in the Mapper.  Both MapReduce and Spark do a shuffle step when there is a need to do a reduce against the keys from the mapping step.  An important note is that Spark always writes to disk during the shuffle step (</w:t>
       </w:r>
       <w:proofErr w:type="spellStart"/>
@@ -1658,28 +1728,47 @@
       <w:r>
         <w:t>, 2015).  This is an important consideration when planning jobs for Spark – they should be done in such a way to minimize the number of times that shuffle will happen.</w:t>
       </w:r>
-    </w:p>
-    <w:p>
-      <w:r>
-        <w:t xml:space="preserve">The API for Spark and MapReduce have different semantics that could cause a problem for Hadoop MapReduce users just starting with Spark. For example, </w:t>
-      </w:r>
-      <w:r>
-        <w:t xml:space="preserve">from Owen, 2014, the </w:t>
-      </w:r>
-      <w:proofErr w:type="gramStart"/>
-      <w:r>
-        <w:t>map(</w:t>
-      </w:r>
-      <w:proofErr w:type="gramEnd"/>
-      <w:r>
-        <w:t xml:space="preserve">) function in Spark is not the same as the functionality in the Mapper.  </w:t>
-      </w:r>
-      <w:r>
-        <w:t xml:space="preserve">Instead, the </w:t>
+      <w:r>
+        <w:t xml:space="preserve">  </w:t>
+      </w:r>
+      <w:r>
+        <w:t xml:space="preserve">It can be also be important to make the right choice for </w:t>
       </w:r>
       <w:proofErr w:type="spellStart"/>
       <w:proofErr w:type="gramStart"/>
       <w:r>
+        <w:t>spark.shuffle</w:t>
+      </w:r>
+      <w:proofErr w:type="gramEnd"/>
+      <w:r>
+        <w:t>.manager</w:t>
+      </w:r>
+      <w:proofErr w:type="spellEnd"/>
+      <w:r>
+        <w:t>, especially to limit the number of files created during the shuffle stage.</w:t>
+      </w:r>
+    </w:p>
+    <w:p>
+      <w:r>
+        <w:t xml:space="preserve">The API for Spark and MapReduce have different semantics that could cause a problem for Hadoop MapReduce users just starting with Spark. For example, </w:t>
+      </w:r>
+      <w:r>
+        <w:t xml:space="preserve">from Owen, 2014, the </w:t>
+      </w:r>
+      <w:proofErr w:type="gramStart"/>
+      <w:r>
+        <w:t>map(</w:t>
+      </w:r>
+      <w:proofErr w:type="gramEnd"/>
+      <w:r>
+        <w:t xml:space="preserve">) function in Spark is not the same as the functionality in the Mapper.  </w:t>
+      </w:r>
+      <w:r>
+        <w:t xml:space="preserve">Instead, the </w:t>
+      </w:r>
+      <w:proofErr w:type="spellStart"/>
+      <w:proofErr w:type="gramStart"/>
+      <w:r>
         <w:t>mapPartition</w:t>
       </w:r>
       <w:proofErr w:type="spellEnd"/>
@@ -1841,14 +1930,33 @@
         <w:t xml:space="preserve">, 2016).  </w:t>
       </w:r>
       <w:r>
-        <w:t xml:space="preserve"> Users creating applications can find themselves having to address a large storage options.  Similarly, storage providers can find themselves scrambling to keep up with features for all of the different computing frameworks.</w:t>
+        <w:t xml:space="preserve"> </w:t>
+      </w:r>
+      <w:r>
+        <w:t>Developers</w:t>
+      </w:r>
+      <w:r>
+        <w:t xml:space="preserve"> creating </w:t>
+      </w:r>
+      <w:r>
+        <w:t xml:space="preserve">Spark and MapReduce </w:t>
+      </w:r>
+      <w:r>
+        <w:t xml:space="preserve">applications can find themselves having to </w:t>
+      </w:r>
+      <w:r>
+        <w:t>write code to support several</w:t>
+      </w:r>
+      <w:bookmarkStart w:id="4" w:name="_GoBack"/>
+      <w:bookmarkEnd w:id="4"/>
+      <w:r>
+        <w:t xml:space="preserve"> storage options.  Similarly, storage providers can find themselves scrambling to keep up with features for all of the different computing frameworks.</w:t>
       </w:r>
     </w:p>
     <w:p>
       <w:pPr>
         <w:keepNext/>
       </w:pPr>
-      <w:bookmarkStart w:id="4" w:name="_GoBack"/>
       <w:r>
         <w:rPr>
           <w:noProof/>
@@ -1903,7 +2011,6 @@
           </wp:inline>
         </w:drawing>
       </w:r>
-      <w:bookmarkEnd w:id="4"/>
     </w:p>
     <w:p>
       <w:pPr>
@@ -1972,7 +2079,7 @@
         <w:rPr>
           <w:noProof/>
         </w:rPr>
-        <w:t>7</w:t>
+        <w:t>8</w:t>
       </w:r>
       <w:r>
         <w:fldChar w:fldCharType="end"/>
@@ -2558,7 +2665,7 @@
         <w:rPr>
           <w:noProof/>
         </w:rPr>
-        <w:t>7</w:t>
+        <w:t>9</w:t>
       </w:r>
       <w:r>
         <w:fldChar w:fldCharType="end"/>
@@ -3584,7 +3691,7 @@
         <w:rStyle w:val="PageNumber"/>
         <w:noProof/>
       </w:rPr>
-      <w:t>11</w:t>
+      <w:t>10</w:t>
     </w:r>
     <w:r>
       <w:rPr>
@@ -8526,7 +8633,7 @@
 </file>
 
 <file path=customXml/itemProps1.xml><?xml version="1.0" encoding="utf-8"?>
-<ds:datastoreItem xmlns:ds="http://schemas.openxmlformats.org/officeDocument/2006/customXml" ds:itemID="{2BB93123-9D8A-2D48-8465-A931830F054A}">
+<ds:datastoreItem xmlns:ds="http://schemas.openxmlformats.org/officeDocument/2006/customXml" ds:itemID="{2DB2E4AA-3E98-4540-95FB-091F6F1A674B}">
   <ds:schemaRefs>
     <ds:schemaRef ds:uri="http://schemas.openxmlformats.org/officeDocument/2006/bibliography"/>
   </ds:schemaRefs>

</xml_diff>